<commit_message>
Fixed two bugs:  RxMaxTemp default not correctly set.  RxMaxSize was based on number of cells, not hectares, as expected.  Issue #90.
</commit_message>
<xml_diff>
--- a/docs/LANDIS-II SCRAPPLE v2.3 User Guide.docx
+++ b/docs/LANDIS-II SCRAPPLE v2.3 User Guide.docx
@@ -19,21 +19,11 @@
       <w:r>
         <w:t>v</w:t>
       </w:r>
-      <w:r>
-        <w:fldChar w:fldCharType="begin"/>
-      </w:r>
-      <w:r>
-        <w:instrText xml:space="preserve"> DOCPROPERTY  Version  \* MERGEFORMAT </w:instrText>
-      </w:r>
-      <w:r>
-        <w:fldChar w:fldCharType="separate"/>
-      </w:r>
-      <w:r>
-        <w:t>2.3</w:t>
-      </w:r>
-      <w:r>
-        <w:fldChar w:fldCharType="end"/>
-      </w:r>
+      <w:fldSimple w:instr=" DOCPROPERTY  Version  \* MERGEFORMAT ">
+        <w:r>
+          <w:t>2.3</w:t>
+        </w:r>
+      </w:fldSimple>
       <w:r>
         <w:t xml:space="preserve">) </w:t>
       </w:r>
@@ -155,7 +145,7 @@
         <w:rPr>
           <w:noProof/>
         </w:rPr>
-        <w:t>May 13, 2019</w:t>
+        <w:t>June 13, 2019</w:t>
       </w:r>
       <w:r>
         <w:fldChar w:fldCharType="end"/>
@@ -7433,7 +7423,15 @@
       </w:pPr>
       <w:bookmarkStart w:id="6" w:name="_Toc136162627"/>
       <w:r>
-        <w:t xml:space="preserve">We included three types of fires in the model:  Lightning, Human Unintentional (‘Accidental’), and Prescribed Fire (‘RxFire’).  Each has its own ignition and suppression </w:t>
+        <w:t>We included three types of fires in the model:  Lightning, Human Unintentional (‘Accidental’), and Prescribed Fire (‘</w:t>
+      </w:r>
+      <w:proofErr w:type="spellStart"/>
+      <w:r>
+        <w:t>RxFire</w:t>
+      </w:r>
+      <w:proofErr w:type="spellEnd"/>
+      <w:r>
+        <w:t xml:space="preserve">’).  Each has its own ignition and suppression </w:t>
       </w:r>
       <w:r>
         <w:t xml:space="preserve">and intensity </w:t>
@@ -7568,7 +7566,39 @@
         <w:ind w:left="720"/>
       </w:pPr>
       <w:r>
-        <w:t>For RxFire, a set number of fires are generated per year, based on expert input and/or scenario design.  For each day of the year, a single RxFire is attempted, given that FWI is within a specified range and that the wind speed is below an allowable maximum.  RxFires are attempted sequentially (by day of year) until the expected number of fires is successfully ignited.  Conditions are placed on RxFire ignitions based on a minimum FWI (necessary to maintain fire spread, below), a maximum FWI (conditions under which prescribed fire would be avoided), and a maximum wind speed (again, conditions under which prescribed fire would be avoided).</w:t>
+        <w:t xml:space="preserve">For </w:t>
+      </w:r>
+      <w:proofErr w:type="spellStart"/>
+      <w:r>
+        <w:t>RxFire</w:t>
+      </w:r>
+      <w:proofErr w:type="spellEnd"/>
+      <w:r>
+        <w:t xml:space="preserve">, a set number of fires are generated per year, based on expert input and/or scenario design.  For each day of the year, a single </w:t>
+      </w:r>
+      <w:proofErr w:type="spellStart"/>
+      <w:r>
+        <w:t>RxFire</w:t>
+      </w:r>
+      <w:proofErr w:type="spellEnd"/>
+      <w:r>
+        <w:t xml:space="preserve"> is attempted, given that FWI is within a specified range and that the wind speed is below an allowable maximum.  </w:t>
+      </w:r>
+      <w:proofErr w:type="spellStart"/>
+      <w:r>
+        <w:t>RxFires</w:t>
+      </w:r>
+      <w:proofErr w:type="spellEnd"/>
+      <w:r>
+        <w:t xml:space="preserve"> are attempted sequentially (by day of year) until the expected number of fires is successfully ignited.  Conditions are placed on </w:t>
+      </w:r>
+      <w:proofErr w:type="spellStart"/>
+      <w:r>
+        <w:t>RxFire</w:t>
+      </w:r>
+      <w:proofErr w:type="spellEnd"/>
+      <w:r>
+        <w:t xml:space="preserve"> ignitions based on a minimum FWI (necessary to maintain fire spread, below), a maximum FWI (conditions under which prescribed fire would be avoided), and a maximum wind speed (again, conditions under which prescribed fire would be avoided).</w:t>
       </w:r>
     </w:p>
     <w:p>
@@ -7647,7 +7677,15 @@
         <w:ind w:left="720"/>
       </w:pPr>
       <w:r>
-        <w:t xml:space="preserve">From the point of ignition, fire spreads. Fire can spread to each adjacent cell dependent upon a probability of spread (Pspread) to adjacent neighbor (out of four nearest neighbors). Fire spread is from cell-to-cell and determines fire size. A fire will continue burning until no more cells are selected for spread.  </w:t>
+        <w:t>From the point of ignition, fire spreads. Fire can spread to each adjacent cell dependent upon a probability of spread (</w:t>
+      </w:r>
+      <w:proofErr w:type="spellStart"/>
+      <w:r>
+        <w:t>Pspread</w:t>
+      </w:r>
+      <w:proofErr w:type="spellEnd"/>
+      <w:r>
+        <w:t xml:space="preserve">) to adjacent neighbor (out of four nearest neighbors). Fire spread is from cell-to-cell and determines fire size. A fire will continue burning until no more cells are selected for spread.  </w:t>
       </w:r>
     </w:p>
     <w:p>
@@ -7689,13 +7727,31 @@
         <w:pStyle w:val="textbody"/>
         <w:ind w:left="720"/>
       </w:pPr>
-      <w:r>
-        <w:t xml:space="preserve">here β0 is the probability of spread into a site given condition on that site:  </w:t>
+      <w:proofErr w:type="gramStart"/>
+      <w:r>
+        <w:t>here</w:t>
+      </w:r>
+      <w:proofErr w:type="gramEnd"/>
+      <w:r>
+        <w:t xml:space="preserve"> β0 is the probability of spread into a site given condition on that site:  </w:t>
       </w:r>
       <w:r>
         <w:br/>
-        <w:t>β0 = β0’ + β1 * FWI + β2*EffectiveWindSpeed + β3*FineFuels</w:t>
-      </w:r>
+        <w:t>β0 = β0’ + β1 * FWI + β2*</w:t>
+      </w:r>
+      <w:proofErr w:type="spellStart"/>
+      <w:r>
+        <w:t>EffectiveWindSpeed</w:t>
+      </w:r>
+      <w:proofErr w:type="spellEnd"/>
+      <w:r>
+        <w:t xml:space="preserve"> + β3*</w:t>
+      </w:r>
+      <w:proofErr w:type="spellStart"/>
+      <w:r>
+        <w:t>FineFuels</w:t>
+      </w:r>
+      <w:proofErr w:type="spellEnd"/>
       <w:r>
         <w:tab/>
         <w:t>Equation 3</w:t>
@@ -7707,10 +7763,31 @@
         <w:ind w:left="720"/>
       </w:pPr>
       <w:r>
-        <w:t xml:space="preserve">Where EffectiveWindSpeed is an adjusted wind speed whereby reported wind speed and direction for the region (from meteorological stations) is downscaled to individual sites by accounting for slope angle and the slope azimuth relative to the wind direction (see Nelson 2002 for complete information).  </w:t>
-      </w:r>
-      <w:r>
-        <w:t>EffectiveWindSpeed also incorporates the intensity of the source fire.  A high severity fire burning upslope generates a greater EffectiveWindSpeed than a moderate or light fire.  This in turn feeds back into the estimate of fire intensity (see below), creating self-sustaining high-intensity fires under certain conditions.</w:t>
+        <w:t xml:space="preserve">Where </w:t>
+      </w:r>
+      <w:proofErr w:type="spellStart"/>
+      <w:r>
+        <w:t>EffectiveWindSpeed</w:t>
+      </w:r>
+      <w:proofErr w:type="spellEnd"/>
+      <w:r>
+        <w:t xml:space="preserve"> is an adjusted wind speed whereby reported wind speed and direction for the region (from meteorological stations) is downscaled to individual sites by accounting for slope angle and the slope azimuth relative to the wind direction (see Nelson 2002 for complete information).  </w:t>
+      </w:r>
+      <w:proofErr w:type="spellStart"/>
+      <w:r>
+        <w:t>EffectiveWindSpeed</w:t>
+      </w:r>
+      <w:proofErr w:type="spellEnd"/>
+      <w:r>
+        <w:t xml:space="preserve"> also incorporates the intensity of the source fire.  A high severity fire burning upslope generates a greater </w:t>
+      </w:r>
+      <w:proofErr w:type="spellStart"/>
+      <w:r>
+        <w:t>EffectiveWindSpeed</w:t>
+      </w:r>
+      <w:proofErr w:type="spellEnd"/>
+      <w:r>
+        <w:t xml:space="preserve"> than a moderate or light fire.  This in turn feeds back into the estimate of fire intensity (see below), creating self-sustaining high-intensity fires under certain conditions.</w:t>
       </w:r>
     </w:p>
     <w:p>
@@ -7736,8 +7813,13 @@
       <w:r>
         <w:t xml:space="preserve">from </w:t>
       </w:r>
-      <w:r>
-        <w:t>overstory mortality, e.g., from insect outbreaks.</w:t>
+      <w:proofErr w:type="spellStart"/>
+      <w:r>
+        <w:t>overstory</w:t>
+      </w:r>
+      <w:proofErr w:type="spellEnd"/>
+      <w:r>
+        <w:t xml:space="preserve"> mortality, e.g., from insect outbreaks.</w:t>
       </w:r>
     </w:p>
     <w:p>
@@ -7761,7 +7843,15 @@
         <w:ind w:left="720"/>
       </w:pPr>
       <w:r>
-        <w:t xml:space="preserve">Maximum daily spread area = β0 + β1 * FWI + β2*EffectiveWindSpeed </w:t>
+        <w:t>Maximum daily spread area = β0 + β1 * FWI + β2*</w:t>
+      </w:r>
+      <w:proofErr w:type="spellStart"/>
+      <w:r>
+        <w:t>EffectiveWindSpeed</w:t>
+      </w:r>
+      <w:proofErr w:type="spellEnd"/>
+      <w:r>
+        <w:t xml:space="preserve"> </w:t>
       </w:r>
       <w:r>
         <w:tab/>
@@ -7971,11 +8061,16 @@
       </w:r>
       <w:r>
         <w:lastRenderedPageBreak/>
-        <w:t>consistent effect on all trees).  If P</w:t>
+        <w:t xml:space="preserve">consistent effect on all trees).  If </w:t>
+      </w:r>
+      <w:proofErr w:type="spellStart"/>
+      <w:r>
+        <w:t>P</w:t>
       </w:r>
       <w:r>
         <w:t>mortality</w:t>
       </w:r>
+      <w:proofErr w:type="spellEnd"/>
       <w:r>
         <w:t xml:space="preserve"> (from the corresponding fire severity table) exceeds the random number, the cohort is killed. Biomass loss is determined by cohort mortality.</w:t>
       </w:r>
@@ -8157,28 +8252,48 @@
       </w:pPr>
       <w:bookmarkStart w:id="20" w:name="_Toc7611597"/>
       <w:r>
-        <w:t>Version 2.2.3 (April 2019)</w:t>
-      </w:r>
-      <w:bookmarkEnd w:id="20"/>
-    </w:p>
-    <w:p>
-      <w:pPr>
-        <w:pStyle w:val="textbody"/>
-      </w:pPr>
-      <w:r>
-        <w:t>Various small bug fixes including corrected climate library.</w:t>
-      </w:r>
+        <w:t>Version 2.3.4 (February 2020)</w:t>
+      </w:r>
+    </w:p>
+    <w:p>
+      <w:pPr>
+        <w:pStyle w:val="textbody"/>
+      </w:pPr>
+      <w:r>
+        <w:t>Various small bugs including Rx max size units (ha) and a bug if Rx Max Temp not indicated.</w:t>
+      </w:r>
+      <w:bookmarkStart w:id="21" w:name="_GoBack"/>
+      <w:bookmarkEnd w:id="21"/>
     </w:p>
     <w:p>
       <w:pPr>
         <w:pStyle w:val="Heading3"/>
         <w:ind w:hanging="864"/>
       </w:pPr>
-      <w:bookmarkStart w:id="21" w:name="_Toc7611598"/>
-      <w:r>
+      <w:r>
+        <w:t>Version 2.2.3 (April 2019)</w:t>
+      </w:r>
+      <w:bookmarkEnd w:id="20"/>
+    </w:p>
+    <w:p>
+      <w:pPr>
+        <w:pStyle w:val="textbody"/>
+      </w:pPr>
+      <w:r>
+        <w:t>Various small bug fixes including corrected climate library.</w:t>
+      </w:r>
+    </w:p>
+    <w:p>
+      <w:pPr>
+        <w:pStyle w:val="Heading3"/>
+        <w:ind w:hanging="864"/>
+      </w:pPr>
+      <w:bookmarkStart w:id="22" w:name="_Toc7611598"/>
+      <w:r>
+        <w:lastRenderedPageBreak/>
         <w:t>Version 2.1.1 (March 2019)</w:t>
       </w:r>
-      <w:bookmarkEnd w:id="21"/>
+      <w:bookmarkEnd w:id="22"/>
     </w:p>
     <w:p>
       <w:pPr>
@@ -8193,11 +8308,11 @@
         <w:pStyle w:val="Heading2"/>
         <w:spacing w:after="120"/>
       </w:pPr>
-      <w:bookmarkStart w:id="22" w:name="_Toc7611599"/>
+      <w:bookmarkStart w:id="23" w:name="_Toc7611599"/>
       <w:r>
         <w:t>Source Code</w:t>
       </w:r>
-      <w:bookmarkEnd w:id="22"/>
+      <w:bookmarkEnd w:id="23"/>
     </w:p>
     <w:p>
       <w:pPr>
@@ -8212,13 +8327,12 @@
         <w:pStyle w:val="Heading2"/>
         <w:spacing w:after="120"/>
       </w:pPr>
-      <w:bookmarkStart w:id="23" w:name="_Toc7611600"/>
-      <w:r>
-        <w:lastRenderedPageBreak/>
+      <w:bookmarkStart w:id="24" w:name="_Toc7611600"/>
+      <w:r>
         <w:t>References</w:t>
       </w:r>
       <w:bookmarkEnd w:id="6"/>
-      <w:bookmarkEnd w:id="23"/>
+      <w:bookmarkEnd w:id="24"/>
     </w:p>
     <w:p>
       <w:pPr>
@@ -8363,7 +8477,55 @@
           <w:iCs/>
           <w:color w:val="222222"/>
         </w:rPr>
-        <w:t>Scheller, R.M., A. Kretchun, T.J. Hawbaker, P.D. Henne. 2019. A landscape model of variable social-ecological fire regimes. Ecological Modelling 401: 85-93.</w:t>
+        <w:t xml:space="preserve">Scheller, R.M., A. </w:t>
+      </w:r>
+      <w:proofErr w:type="spellStart"/>
+      <w:r>
+        <w:rPr>
+          <w:iCs/>
+          <w:color w:val="222222"/>
+        </w:rPr>
+        <w:t>Kretchun</w:t>
+      </w:r>
+      <w:proofErr w:type="spellEnd"/>
+      <w:r>
+        <w:rPr>
+          <w:iCs/>
+          <w:color w:val="222222"/>
+        </w:rPr>
+        <w:t xml:space="preserve">, T.J. </w:t>
+      </w:r>
+      <w:proofErr w:type="spellStart"/>
+      <w:r>
+        <w:rPr>
+          <w:iCs/>
+          <w:color w:val="222222"/>
+        </w:rPr>
+        <w:t>Hawbaker</w:t>
+      </w:r>
+      <w:proofErr w:type="spellEnd"/>
+      <w:r>
+        <w:rPr>
+          <w:iCs/>
+          <w:color w:val="222222"/>
+        </w:rPr>
+        <w:t xml:space="preserve">, P.D. </w:t>
+      </w:r>
+      <w:proofErr w:type="spellStart"/>
+      <w:r>
+        <w:rPr>
+          <w:iCs/>
+          <w:color w:val="222222"/>
+        </w:rPr>
+        <w:t>Henne</w:t>
+      </w:r>
+      <w:proofErr w:type="spellEnd"/>
+      <w:r>
+        <w:rPr>
+          <w:iCs/>
+          <w:color w:val="222222"/>
+        </w:rPr>
+        <w:t>. 2019. A landscape model of variable social-ecological fire regimes. Ecological Modelling 401: 85-93.</w:t>
       </w:r>
     </w:p>
     <w:p>
@@ -8371,13 +8533,13 @@
         <w:pStyle w:val="Heading2"/>
         <w:spacing w:after="120"/>
       </w:pPr>
-      <w:bookmarkStart w:id="24" w:name="_Toc136162628"/>
-      <w:bookmarkStart w:id="25" w:name="_Toc7611601"/>
+      <w:bookmarkStart w:id="25" w:name="_Toc136162628"/>
+      <w:bookmarkStart w:id="26" w:name="_Toc7611601"/>
       <w:r>
         <w:t>Acknowledgments</w:t>
       </w:r>
-      <w:bookmarkEnd w:id="24"/>
       <w:bookmarkEnd w:id="25"/>
+      <w:bookmarkEnd w:id="26"/>
     </w:p>
     <w:p>
       <w:pPr>
@@ -8392,16 +8554,16 @@
         <w:pStyle w:val="Heading1"/>
         <w:spacing w:after="120"/>
       </w:pPr>
-      <w:bookmarkStart w:id="26" w:name="_Toc102232959"/>
-      <w:bookmarkStart w:id="27" w:name="_Toc136162629"/>
-      <w:bookmarkStart w:id="28" w:name="_Toc7611602"/>
+      <w:bookmarkStart w:id="27" w:name="_Toc102232959"/>
+      <w:bookmarkStart w:id="28" w:name="_Toc136162629"/>
+      <w:bookmarkStart w:id="29" w:name="_Toc7611602"/>
       <w:r>
         <w:lastRenderedPageBreak/>
         <w:t>Parameter Input File</w:t>
       </w:r>
-      <w:bookmarkEnd w:id="26"/>
       <w:bookmarkEnd w:id="27"/>
       <w:bookmarkEnd w:id="28"/>
+      <w:bookmarkEnd w:id="29"/>
     </w:p>
     <w:p>
       <w:pPr>
@@ -8436,17 +8598,19 @@
         <w:pStyle w:val="Heading2"/>
         <w:spacing w:after="120"/>
       </w:pPr>
-      <w:bookmarkStart w:id="29" w:name="_Toc112235332"/>
-      <w:bookmarkStart w:id="30" w:name="_Toc133386213"/>
-      <w:bookmarkStart w:id="31" w:name="_Toc136162630"/>
-      <w:bookmarkStart w:id="32" w:name="_Toc7611603"/>
+      <w:bookmarkStart w:id="30" w:name="_Toc112235332"/>
+      <w:bookmarkStart w:id="31" w:name="_Toc133386213"/>
+      <w:bookmarkStart w:id="32" w:name="_Toc136162630"/>
+      <w:bookmarkStart w:id="33" w:name="_Toc7611603"/>
+      <w:proofErr w:type="spellStart"/>
       <w:r>
         <w:t>LandisData</w:t>
       </w:r>
-      <w:bookmarkEnd w:id="29"/>
       <w:bookmarkEnd w:id="30"/>
       <w:bookmarkEnd w:id="31"/>
       <w:bookmarkEnd w:id="32"/>
+      <w:bookmarkEnd w:id="33"/>
+      <w:proofErr w:type="spellEnd"/>
     </w:p>
     <w:p>
       <w:pPr>
@@ -8488,17 +8652,19 @@
         <w:pStyle w:val="Heading2"/>
         <w:spacing w:after="120"/>
       </w:pPr>
-      <w:bookmarkStart w:id="33" w:name="_Toc112235333"/>
-      <w:bookmarkStart w:id="34" w:name="_Toc133386214"/>
-      <w:bookmarkStart w:id="35" w:name="_Toc136162631"/>
-      <w:bookmarkStart w:id="36" w:name="_Toc7611604"/>
+      <w:bookmarkStart w:id="34" w:name="_Toc112235333"/>
+      <w:bookmarkStart w:id="35" w:name="_Toc133386214"/>
+      <w:bookmarkStart w:id="36" w:name="_Toc136162631"/>
+      <w:bookmarkStart w:id="37" w:name="_Toc7611604"/>
+      <w:proofErr w:type="spellStart"/>
       <w:r>
         <w:t>Timestep</w:t>
       </w:r>
-      <w:bookmarkEnd w:id="33"/>
       <w:bookmarkEnd w:id="34"/>
       <w:bookmarkEnd w:id="35"/>
       <w:bookmarkEnd w:id="36"/>
+      <w:bookmarkEnd w:id="37"/>
+      <w:proofErr w:type="spellEnd"/>
       <w:r>
         <w:t xml:space="preserve"> (Not functional)</w:t>
       </w:r>
@@ -8510,8 +8676,6 @@
       <w:r>
         <w:t>Note: This parameter is not functional.  Because SCRPPLE requires daily data, it cannot produce an average fire regime for longer than annual time steps.  Therefore the default is 1.  Future versions will remove this parameter.</w:t>
       </w:r>
-      <w:bookmarkStart w:id="37" w:name="_GoBack"/>
-      <w:bookmarkEnd w:id="37"/>
     </w:p>
     <w:p>
       <w:pPr>
@@ -8535,10 +8699,12 @@
       <w:bookmarkStart w:id="38" w:name="_Toc7611605"/>
       <w:bookmarkStart w:id="39" w:name="_Toc136162634"/>
       <w:bookmarkStart w:id="40" w:name="_Ref272935309"/>
+      <w:proofErr w:type="spellStart"/>
       <w:r>
         <w:t>AccidentalIgnitionsMap</w:t>
       </w:r>
       <w:bookmarkEnd w:id="38"/>
+      <w:proofErr w:type="spellEnd"/>
     </w:p>
     <w:p>
       <w:pPr>
@@ -8592,10 +8758,12 @@
         <w:spacing w:after="120"/>
       </w:pPr>
       <w:bookmarkStart w:id="41" w:name="_Toc7611606"/>
+      <w:proofErr w:type="spellStart"/>
       <w:r>
         <w:t>LightningIgnitionsMap</w:t>
       </w:r>
       <w:bookmarkEnd w:id="41"/>
+      <w:proofErr w:type="spellEnd"/>
     </w:p>
     <w:p>
       <w:pPr>
@@ -8620,10 +8788,12 @@
       <w:bookmarkStart w:id="43" w:name="_Toc136162636"/>
       <w:bookmarkEnd w:id="39"/>
       <w:bookmarkEnd w:id="40"/>
+      <w:proofErr w:type="spellStart"/>
       <w:r>
         <w:t>RxIgnitionsMap</w:t>
       </w:r>
       <w:bookmarkEnd w:id="42"/>
+      <w:proofErr w:type="spellEnd"/>
     </w:p>
     <w:p>
       <w:pPr>
@@ -8649,8 +8819,13 @@
         <w:spacing w:after="120"/>
       </w:pPr>
       <w:bookmarkStart w:id="44" w:name="_Toc7611608"/>
-      <w:r>
-        <w:t>DynamicRxIgnitionMaps (Optional)</w:t>
+      <w:proofErr w:type="spellStart"/>
+      <w:r>
+        <w:t>DynamicRxIgnitionMaps</w:t>
+      </w:r>
+      <w:proofErr w:type="spellEnd"/>
+      <w:r>
+        <w:t xml:space="preserve"> (Optional)</w:t>
       </w:r>
       <w:bookmarkEnd w:id="44"/>
     </w:p>
@@ -8698,39 +8873,41 @@
           <w:szCs w:val="20"/>
         </w:rPr>
       </w:pPr>
+      <w:proofErr w:type="spellStart"/>
       <w:r>
         <w:rPr>
           <w:rFonts w:ascii="Courier New" w:hAnsi="Courier New" w:cs="Courier New"/>
           <w:sz w:val="20"/>
           <w:szCs w:val="20"/>
         </w:rPr>
-        <w:t>DynamicRxIgnitionMaps &lt;&lt; Optional</w:t>
-      </w:r>
-    </w:p>
-    <w:p>
-      <w:pPr>
-        <w:pStyle w:val="textbody"/>
+        <w:t>DynamicRxIgnitionMaps</w:t>
+      </w:r>
+      <w:proofErr w:type="spellEnd"/>
+      <w:r>
         <w:rPr>
           <w:rFonts w:ascii="Courier New" w:hAnsi="Courier New" w:cs="Courier New"/>
           <w:sz w:val="20"/>
           <w:szCs w:val="20"/>
         </w:rPr>
-      </w:pPr>
-      <w:r>
+        <w:t xml:space="preserve"> &lt;&lt; Optional</w:t>
+      </w:r>
+    </w:p>
+    <w:p>
+      <w:pPr>
+        <w:pStyle w:val="textbody"/>
         <w:rPr>
           <w:rFonts w:ascii="Courier New" w:hAnsi="Courier New" w:cs="Courier New"/>
           <w:sz w:val="20"/>
           <w:szCs w:val="20"/>
         </w:rPr>
-        <w:t>3</w:t>
-      </w:r>
+      </w:pPr>
       <w:r>
         <w:rPr>
           <w:rFonts w:ascii="Courier New" w:hAnsi="Courier New" w:cs="Courier New"/>
           <w:sz w:val="20"/>
           <w:szCs w:val="20"/>
         </w:rPr>
-        <w:tab/>
+        <w:t>3</w:t>
       </w:r>
       <w:r>
         <w:rPr>
@@ -8739,7 +8916,6 @@
           <w:szCs w:val="20"/>
         </w:rPr>
         <w:tab/>
-        <w:t>RxIgnitions</w:t>
       </w:r>
       <w:r>
         <w:rPr>
@@ -8747,33 +8923,34 @@
           <w:sz w:val="20"/>
           <w:szCs w:val="20"/>
         </w:rPr>
-        <w:t xml:space="preserve">3.img </w:t>
-      </w:r>
-    </w:p>
-    <w:p>
-      <w:pPr>
-        <w:pStyle w:val="textbody"/>
+        <w:tab/>
+        <w:t>RxIgnitions</w:t>
+      </w:r>
+      <w:r>
         <w:rPr>
           <w:rFonts w:ascii="Courier New" w:hAnsi="Courier New" w:cs="Courier New"/>
           <w:sz w:val="20"/>
           <w:szCs w:val="20"/>
         </w:rPr>
-      </w:pPr>
-      <w:r>
+        <w:t xml:space="preserve">3.img </w:t>
+      </w:r>
+    </w:p>
+    <w:p>
+      <w:pPr>
+        <w:pStyle w:val="textbody"/>
         <w:rPr>
           <w:rFonts w:ascii="Courier New" w:hAnsi="Courier New" w:cs="Courier New"/>
           <w:sz w:val="20"/>
           <w:szCs w:val="20"/>
         </w:rPr>
-        <w:t>5</w:t>
-      </w:r>
+      </w:pPr>
       <w:r>
         <w:rPr>
           <w:rFonts w:ascii="Courier New" w:hAnsi="Courier New" w:cs="Courier New"/>
           <w:sz w:val="20"/>
           <w:szCs w:val="20"/>
         </w:rPr>
-        <w:tab/>
+        <w:t>5</w:t>
       </w:r>
       <w:r>
         <w:rPr>
@@ -8782,7 +8959,6 @@
           <w:szCs w:val="20"/>
         </w:rPr>
         <w:tab/>
-        <w:t>RxIgnitions5</w:t>
       </w:r>
       <w:r>
         <w:rPr>
@@ -8790,33 +8966,34 @@
           <w:sz w:val="20"/>
           <w:szCs w:val="20"/>
         </w:rPr>
-        <w:t xml:space="preserve">.img </w:t>
-      </w:r>
-    </w:p>
-    <w:p>
-      <w:pPr>
-        <w:pStyle w:val="textbody"/>
+        <w:tab/>
+        <w:t>RxIgnitions5</w:t>
+      </w:r>
+      <w:r>
         <w:rPr>
           <w:rFonts w:ascii="Courier New" w:hAnsi="Courier New" w:cs="Courier New"/>
           <w:sz w:val="20"/>
           <w:szCs w:val="20"/>
         </w:rPr>
-      </w:pPr>
-      <w:r>
+        <w:t xml:space="preserve">.img </w:t>
+      </w:r>
+    </w:p>
+    <w:p>
+      <w:pPr>
+        <w:pStyle w:val="textbody"/>
         <w:rPr>
           <w:rFonts w:ascii="Courier New" w:hAnsi="Courier New" w:cs="Courier New"/>
           <w:sz w:val="20"/>
           <w:szCs w:val="20"/>
         </w:rPr>
-        <w:t>13</w:t>
-      </w:r>
+      </w:pPr>
       <w:r>
         <w:rPr>
           <w:rFonts w:ascii="Courier New" w:hAnsi="Courier New" w:cs="Courier New"/>
           <w:sz w:val="20"/>
           <w:szCs w:val="20"/>
         </w:rPr>
-        <w:tab/>
+        <w:t>13</w:t>
       </w:r>
       <w:r>
         <w:rPr>
@@ -8825,7 +9002,6 @@
           <w:szCs w:val="20"/>
         </w:rPr>
         <w:tab/>
-        <w:t>RxIgnitions1</w:t>
       </w:r>
       <w:r>
         <w:rPr>
@@ -8833,6 +9009,15 @@
           <w:sz w:val="20"/>
           <w:szCs w:val="20"/>
         </w:rPr>
+        <w:tab/>
+        <w:t>RxIgnitions1</w:t>
+      </w:r>
+      <w:r>
+        <w:rPr>
+          <w:rFonts w:ascii="Courier New" w:hAnsi="Courier New" w:cs="Courier New"/>
+          <w:sz w:val="20"/>
+          <w:szCs w:val="20"/>
+        </w:rPr>
         <w:t>3.img</w:t>
       </w:r>
     </w:p>
@@ -8842,10 +9027,12 @@
         <w:spacing w:after="120"/>
       </w:pPr>
       <w:bookmarkStart w:id="45" w:name="_Toc7611609"/>
+      <w:proofErr w:type="spellStart"/>
       <w:r>
         <w:t>AccidentalSuppressionMap</w:t>
       </w:r>
       <w:bookmarkEnd w:id="45"/>
+      <w:proofErr w:type="spellEnd"/>
     </w:p>
     <w:p>
       <w:pPr>
@@ -8861,10 +9048,12 @@
         <w:spacing w:after="120"/>
       </w:pPr>
       <w:bookmarkStart w:id="46" w:name="_Toc7611610"/>
+      <w:proofErr w:type="spellStart"/>
       <w:r>
         <w:t>LightningSuppressionMap</w:t>
       </w:r>
       <w:bookmarkEnd w:id="46"/>
+      <w:proofErr w:type="spellEnd"/>
     </w:p>
     <w:p>
       <w:pPr>
@@ -8880,10 +9069,12 @@
         <w:spacing w:after="120"/>
       </w:pPr>
       <w:bookmarkStart w:id="47" w:name="_Toc7611611"/>
+      <w:proofErr w:type="spellStart"/>
       <w:r>
         <w:t>RxSuppressionMap</w:t>
       </w:r>
       <w:bookmarkEnd w:id="47"/>
+      <w:proofErr w:type="spellEnd"/>
     </w:p>
     <w:p>
       <w:pPr>
@@ -8900,10 +9091,12 @@
       </w:pPr>
       <w:bookmarkStart w:id="48" w:name="_Toc7611612"/>
       <w:bookmarkStart w:id="49" w:name="_Ref272935732"/>
+      <w:proofErr w:type="spellStart"/>
       <w:r>
         <w:t>GroundSlopeFile</w:t>
       </w:r>
       <w:bookmarkEnd w:id="48"/>
+      <w:proofErr w:type="spellEnd"/>
       <w:r>
         <w:t xml:space="preserve"> </w:t>
       </w:r>
@@ -8924,11 +9117,13 @@
       </w:pPr>
       <w:bookmarkStart w:id="50" w:name="_Ref272935725"/>
       <w:bookmarkStart w:id="51" w:name="_Toc7611613"/>
+      <w:proofErr w:type="spellStart"/>
       <w:r>
         <w:t>UphillSlopeAzimuthMap</w:t>
       </w:r>
       <w:bookmarkEnd w:id="50"/>
       <w:bookmarkEnd w:id="51"/>
+      <w:proofErr w:type="spellEnd"/>
     </w:p>
     <w:p>
       <w:pPr>
@@ -9045,10 +9240,12 @@
         <w:spacing w:after="120"/>
       </w:pPr>
       <w:bookmarkStart w:id="56" w:name="_Toc7611618"/>
+      <w:proofErr w:type="spellStart"/>
       <w:r>
         <w:t>MaximumFineFuels</w:t>
       </w:r>
       <w:bookmarkEnd w:id="56"/>
+      <w:proofErr w:type="spellEnd"/>
     </w:p>
     <w:p>
       <w:pPr>
@@ -9079,10 +9276,12 @@
         <w:spacing w:after="120"/>
       </w:pPr>
       <w:bookmarkStart w:id="57" w:name="_Toc7611619"/>
+      <w:proofErr w:type="spellStart"/>
       <w:r>
         <w:t>MaximumRxWindSpeed</w:t>
       </w:r>
       <w:bookmarkEnd w:id="57"/>
+      <w:proofErr w:type="spellEnd"/>
     </w:p>
     <w:p>
       <w:pPr>
@@ -9104,9 +9303,11 @@
         <w:spacing w:after="120"/>
       </w:pPr>
       <w:bookmarkStart w:id="58" w:name="_Toc7611620"/>
+      <w:proofErr w:type="spellStart"/>
       <w:r>
         <w:t>MaximumRxFireWeatherIndex</w:t>
       </w:r>
+      <w:proofErr w:type="spellEnd"/>
       <w:r>
         <w:t xml:space="preserve"> (Optional)</w:t>
       </w:r>
@@ -9126,9 +9327,11 @@
         <w:spacing w:after="120"/>
       </w:pPr>
       <w:bookmarkStart w:id="59" w:name="_Toc7611621"/>
+      <w:proofErr w:type="spellStart"/>
       <w:r>
         <w:t>MinimumRxFireWeatherIndex</w:t>
       </w:r>
+      <w:proofErr w:type="spellEnd"/>
       <w:r>
         <w:t xml:space="preserve"> (Optional)</w:t>
       </w:r>
@@ -9161,8 +9364,13 @@
       <w:bookmarkStart w:id="62" w:name="_Toc136162638"/>
       <w:bookmarkEnd w:id="43"/>
       <w:bookmarkEnd w:id="60"/>
-      <w:r>
-        <w:t>MaximumRxTemperture (Optional)</w:t>
+      <w:proofErr w:type="spellStart"/>
+      <w:r>
+        <w:t>MaximumRxTemperture</w:t>
+      </w:r>
+      <w:proofErr w:type="spellEnd"/>
+      <w:r>
+        <w:t xml:space="preserve"> (Optional)</w:t>
       </w:r>
       <w:bookmarkEnd w:id="61"/>
     </w:p>
@@ -9180,9 +9388,14 @@
         <w:spacing w:after="120"/>
       </w:pPr>
       <w:bookmarkStart w:id="63" w:name="_Toc7611623"/>
+      <w:proofErr w:type="spellStart"/>
       <w:r>
         <w:lastRenderedPageBreak/>
-        <w:t>MinimumRxRelativeHumidity (Optional)</w:t>
+        <w:t>MinimumRxRelativeHumidity</w:t>
+      </w:r>
+      <w:proofErr w:type="spellEnd"/>
+      <w:r>
+        <w:t xml:space="preserve"> (Optional)</w:t>
       </w:r>
       <w:bookmarkEnd w:id="63"/>
     </w:p>
@@ -9200,10 +9413,12 @@
         <w:spacing w:after="120"/>
       </w:pPr>
       <w:bookmarkStart w:id="64" w:name="_Toc7611624"/>
+      <w:proofErr w:type="spellStart"/>
       <w:r>
         <w:t>MaximumRXFireIntesnity</w:t>
       </w:r>
       <w:bookmarkEnd w:id="64"/>
+      <w:proofErr w:type="spellEnd"/>
     </w:p>
     <w:p>
       <w:pPr>
@@ -9219,10 +9434,12 @@
         <w:spacing w:after="120"/>
       </w:pPr>
       <w:bookmarkStart w:id="65" w:name="_Toc7611625"/>
+      <w:proofErr w:type="spellStart"/>
       <w:r>
         <w:t>NumberRxAnnualFires</w:t>
       </w:r>
       <w:bookmarkEnd w:id="65"/>
+      <w:proofErr w:type="spellEnd"/>
     </w:p>
     <w:p>
       <w:pPr>
@@ -9238,10 +9455,12 @@
         <w:spacing w:after="120"/>
       </w:pPr>
       <w:bookmarkStart w:id="66" w:name="_Toc7611626"/>
+      <w:proofErr w:type="spellStart"/>
       <w:r>
         <w:t>NumberRxDailyFires</w:t>
       </w:r>
       <w:bookmarkEnd w:id="66"/>
+      <w:proofErr w:type="spellEnd"/>
     </w:p>
     <w:p>
       <w:pPr>
@@ -9257,10 +9476,12 @@
         <w:spacing w:after="120"/>
       </w:pPr>
       <w:bookmarkStart w:id="67" w:name="_Toc7611627"/>
+      <w:proofErr w:type="spellStart"/>
       <w:r>
         <w:t>FirstDayRxFires</w:t>
       </w:r>
       <w:bookmarkEnd w:id="67"/>
+      <w:proofErr w:type="spellEnd"/>
     </w:p>
     <w:p>
       <w:pPr>
@@ -9276,10 +9497,12 @@
         <w:spacing w:after="120"/>
       </w:pPr>
       <w:bookmarkStart w:id="68" w:name="_Toc7611628"/>
+      <w:proofErr w:type="spellStart"/>
       <w:r>
         <w:t>LastDayRxFires</w:t>
       </w:r>
       <w:bookmarkEnd w:id="68"/>
+      <w:proofErr w:type="spellEnd"/>
     </w:p>
     <w:p>
       <w:pPr>
@@ -9295,10 +9518,12 @@
         <w:spacing w:after="120"/>
       </w:pPr>
       <w:bookmarkStart w:id="69" w:name="_Toc7611629"/>
+      <w:proofErr w:type="spellStart"/>
       <w:r>
         <w:t>TargetRxSize</w:t>
       </w:r>
       <w:bookmarkEnd w:id="69"/>
+      <w:proofErr w:type="spellEnd"/>
     </w:p>
     <w:p>
       <w:pPr>
@@ -9314,8 +9539,13 @@
         <w:spacing w:after="120"/>
       </w:pPr>
       <w:bookmarkStart w:id="70" w:name="_Toc7611630"/>
-      <w:r>
-        <w:t>RxZonesMap (Optional)</w:t>
+      <w:proofErr w:type="spellStart"/>
+      <w:r>
+        <w:t>RxZonesMap</w:t>
+      </w:r>
+      <w:proofErr w:type="spellEnd"/>
+      <w:r>
+        <w:t xml:space="preserve"> (Optional)</w:t>
       </w:r>
       <w:bookmarkEnd w:id="70"/>
     </w:p>
@@ -9335,12 +9565,14 @@
       <w:r>
         <w:t xml:space="preserve"> creates stands for prescribed fires. A prescribed fire will burn only within the zone (stand) within which it starts.  It will NOT burn into other zones.  The size remains limited by </w:t>
       </w:r>
+      <w:proofErr w:type="spellStart"/>
       <w:r>
         <w:rPr>
           <w:b/>
         </w:rPr>
         <w:t>TargetRxSize</w:t>
       </w:r>
+      <w:proofErr w:type="spellEnd"/>
       <w:r>
         <w:t>.</w:t>
       </w:r>
@@ -9680,13 +9912,20 @@
         <w:spacing w:after="120"/>
       </w:pPr>
       <w:bookmarkStart w:id="78" w:name="_Toc7611638"/>
+      <w:proofErr w:type="spellStart"/>
       <w:r>
         <w:t>Intensity</w:t>
       </w:r>
       <w:r>
-        <w:t>Factor:FineFuelPercent</w:t>
+        <w:t>Factor</w:t>
+      </w:r>
+      <w:proofErr w:type="gramStart"/>
+      <w:r>
+        <w:t>:FineFuelPercent</w:t>
       </w:r>
       <w:bookmarkEnd w:id="78"/>
+      <w:proofErr w:type="spellEnd"/>
+      <w:proofErr w:type="gramEnd"/>
     </w:p>
     <w:p>
       <w:pPr>
@@ -9711,13 +9950,20 @@
         <w:spacing w:after="120"/>
       </w:pPr>
       <w:bookmarkStart w:id="79" w:name="_Toc7611639"/>
+      <w:proofErr w:type="spellStart"/>
       <w:r>
         <w:t>Intensity</w:t>
       </w:r>
       <w:r>
-        <w:t>Factor:LadderFuelMaxAge</w:t>
+        <w:t>Factor</w:t>
+      </w:r>
+      <w:proofErr w:type="gramStart"/>
+      <w:r>
+        <w:t>:LadderFuelMaxAge</w:t>
       </w:r>
       <w:bookmarkEnd w:id="79"/>
+      <w:proofErr w:type="spellEnd"/>
+      <w:proofErr w:type="gramEnd"/>
     </w:p>
     <w:p>
       <w:pPr>
@@ -9744,36 +9990,50 @@
       <w:r>
         <w:t>≥</w:t>
       </w:r>
+      <w:proofErr w:type="spellStart"/>
       <w:r>
         <w:rPr>
           <w:rFonts w:ascii="Courier New" w:hAnsi="Courier New" w:cs="Courier New"/>
         </w:rPr>
         <w:t>LadderFuelMaxAge</w:t>
       </w:r>
+      <w:proofErr w:type="spellEnd"/>
       <w:r>
         <w:t xml:space="preserve"> </w:t>
       </w:r>
       <w:r>
         <w:t xml:space="preserve">listed in </w:t>
       </w:r>
+      <w:proofErr w:type="spellStart"/>
       <w:r>
         <w:rPr>
           <w:rFonts w:ascii="Courier New" w:hAnsi="Courier New" w:cs="Courier New"/>
         </w:rPr>
         <w:t>LadderFuelSpeciesList</w:t>
       </w:r>
+      <w:proofErr w:type="spellEnd"/>
       <w:r>
         <w:t xml:space="preserve"> are</w:t>
       </w:r>
       <w:r>
         <w:t xml:space="preserve"> summed and compared against </w:t>
       </w:r>
-      <w:r>
-        <w:rPr>
-          <w:rFonts w:ascii="Courier New" w:hAnsi="Courier New" w:cs="Courier New"/>
-        </w:rPr>
-        <w:t>SeverityFactor:LadderFuelBiomass</w:t>
-      </w:r>
+      <w:proofErr w:type="spellStart"/>
+      <w:r>
+        <w:rPr>
+          <w:rFonts w:ascii="Courier New" w:hAnsi="Courier New" w:cs="Courier New"/>
+        </w:rPr>
+        <w:t>SeverityFactor</w:t>
+      </w:r>
+      <w:proofErr w:type="gramStart"/>
+      <w:r>
+        <w:rPr>
+          <w:rFonts w:ascii="Courier New" w:hAnsi="Courier New" w:cs="Courier New"/>
+        </w:rPr>
+        <w:t>:LadderFuelBiomass</w:t>
+      </w:r>
+      <w:proofErr w:type="spellEnd"/>
+      <w:proofErr w:type="gramEnd"/>
       <w:r>
         <w:t>, also below.</w:t>
       </w:r>
@@ -9784,14 +10044,21 @@
         <w:spacing w:after="120"/>
       </w:pPr>
       <w:bookmarkStart w:id="80" w:name="_Toc7611640"/>
+      <w:proofErr w:type="spellStart"/>
       <w:r>
         <w:lastRenderedPageBreak/>
         <w:t>Intensity</w:t>
       </w:r>
       <w:r>
-        <w:t>Factor:LadderFuelBiomass</w:t>
+        <w:t>Factor</w:t>
+      </w:r>
+      <w:proofErr w:type="gramStart"/>
+      <w:r>
+        <w:t>:LadderFuelBiomass</w:t>
       </w:r>
       <w:bookmarkEnd w:id="80"/>
+      <w:proofErr w:type="spellEnd"/>
+      <w:proofErr w:type="gramEnd"/>
     </w:p>
     <w:p>
       <w:pPr>
@@ -9810,10 +10077,12 @@
         <w:spacing w:after="120"/>
       </w:pPr>
       <w:bookmarkStart w:id="81" w:name="_Toc7611641"/>
+      <w:proofErr w:type="spellStart"/>
       <w:r>
         <w:t>LadderFuelSpeciesList</w:t>
       </w:r>
       <w:bookmarkEnd w:id="81"/>
+      <w:proofErr w:type="spellEnd"/>
     </w:p>
     <w:p>
       <w:pPr>
@@ -9832,10 +10101,12 @@
         <w:spacing w:after="120"/>
       </w:pPr>
       <w:bookmarkStart w:id="82" w:name="_Toc7611642"/>
+      <w:proofErr w:type="spellStart"/>
       <w:r>
         <w:t>SuppressionMaxWindSpeed</w:t>
       </w:r>
       <w:bookmarkEnd w:id="82"/>
+      <w:proofErr w:type="spellEnd"/>
     </w:p>
     <w:p>
       <w:pPr>
@@ -9863,10 +10134,12 @@
         <w:spacing w:after="120"/>
       </w:pPr>
       <w:bookmarkStart w:id="83" w:name="_Toc7611643"/>
+      <w:proofErr w:type="spellStart"/>
       <w:r>
         <w:t>SuppressionTable</w:t>
       </w:r>
       <w:bookmarkEnd w:id="83"/>
+      <w:proofErr w:type="spellEnd"/>
     </w:p>
     <w:p>
       <w:pPr>
@@ -9902,29 +10175,33 @@
           <w:szCs w:val="20"/>
         </w:rPr>
       </w:pPr>
+      <w:proofErr w:type="spellStart"/>
+      <w:proofErr w:type="gramStart"/>
       <w:r>
         <w:rPr>
           <w:rFonts w:ascii="Courier New" w:hAnsi="Courier New" w:cs="Courier New"/>
           <w:sz w:val="20"/>
           <w:szCs w:val="20"/>
         </w:rPr>
-        <w:t xml:space="preserve">SuppressionTable  &lt;&lt; </w:t>
-      </w:r>
+        <w:t>SuppressionTable</w:t>
+      </w:r>
+      <w:proofErr w:type="spellEnd"/>
       <w:r>
         <w:rPr>
           <w:rFonts w:ascii="Courier New" w:hAnsi="Courier New" w:cs="Courier New"/>
           <w:sz w:val="20"/>
           <w:szCs w:val="20"/>
         </w:rPr>
-        <w:t>M</w:t>
-      </w:r>
+        <w:t xml:space="preserve">  &lt;</w:t>
+      </w:r>
+      <w:proofErr w:type="gramEnd"/>
       <w:r>
         <w:rPr>
           <w:rFonts w:ascii="Courier New" w:hAnsi="Courier New" w:cs="Courier New"/>
           <w:sz w:val="20"/>
           <w:szCs w:val="20"/>
         </w:rPr>
-        <w:t xml:space="preserve">ust be entered in this </w:t>
+        <w:t xml:space="preserve">&lt; </w:t>
       </w:r>
       <w:r>
         <w:rPr>
@@ -9932,7 +10209,7 @@
           <w:sz w:val="20"/>
           <w:szCs w:val="20"/>
         </w:rPr>
-        <w:t xml:space="preserve">type </w:t>
+        <w:t>M</w:t>
       </w:r>
       <w:r>
         <w:rPr>
@@ -9940,41 +10217,57 @@
           <w:sz w:val="20"/>
           <w:szCs w:val="20"/>
         </w:rPr>
-        <w:t>order</w:t>
-      </w:r>
-    </w:p>
-    <w:p>
-      <w:pPr>
-        <w:pStyle w:val="textbody"/>
-        <w:spacing w:after="0"/>
+        <w:t xml:space="preserve">ust be entered in this </w:t>
+      </w:r>
+      <w:r>
         <w:rPr>
           <w:rFonts w:ascii="Courier New" w:hAnsi="Courier New" w:cs="Courier New"/>
           <w:sz w:val="20"/>
           <w:szCs w:val="20"/>
         </w:rPr>
-      </w:pPr>
+        <w:t xml:space="preserve">type </w:t>
+      </w:r>
       <w:r>
         <w:rPr>
           <w:rFonts w:ascii="Courier New" w:hAnsi="Courier New" w:cs="Courier New"/>
           <w:sz w:val="20"/>
           <w:szCs w:val="20"/>
         </w:rPr>
-        <w:t>&gt;&gt;Type</w:t>
-      </w:r>
-      <w:r>
+        <w:t>order</w:t>
+      </w:r>
+    </w:p>
+    <w:p>
+      <w:pPr>
+        <w:pStyle w:val="textbody"/>
+        <w:spacing w:after="0"/>
         <w:rPr>
           <w:rFonts w:ascii="Courier New" w:hAnsi="Courier New" w:cs="Courier New"/>
           <w:sz w:val="20"/>
           <w:szCs w:val="20"/>
         </w:rPr>
-        <w:tab/>
-      </w:r>
+      </w:pPr>
       <w:r>
         <w:rPr>
           <w:rFonts w:ascii="Courier New" w:hAnsi="Courier New" w:cs="Courier New"/>
           <w:sz w:val="20"/>
           <w:szCs w:val="20"/>
         </w:rPr>
+        <w:t>&gt;&gt;Type</w:t>
+      </w:r>
+      <w:r>
+        <w:rPr>
+          <w:rFonts w:ascii="Courier New" w:hAnsi="Courier New" w:cs="Courier New"/>
+          <w:sz w:val="20"/>
+          <w:szCs w:val="20"/>
+        </w:rPr>
+        <w:tab/>
+      </w:r>
+      <w:r>
+        <w:rPr>
+          <w:rFonts w:ascii="Courier New" w:hAnsi="Courier New" w:cs="Courier New"/>
+          <w:sz w:val="20"/>
+          <w:szCs w:val="20"/>
+        </w:rPr>
         <w:tab/>
         <w:t>FWI1</w:t>
       </w:r>
@@ -10003,14 +10296,23 @@
           <w:szCs w:val="20"/>
         </w:rPr>
         <w:tab/>
-        <w:t>Md</w:t>
-      </w:r>
+      </w:r>
+      <w:proofErr w:type="spellStart"/>
       <w:r>
         <w:rPr>
           <w:rFonts w:ascii="Courier New" w:hAnsi="Courier New" w:cs="Courier New"/>
           <w:sz w:val="20"/>
           <w:szCs w:val="20"/>
         </w:rPr>
+        <w:t>Md</w:t>
+      </w:r>
+      <w:proofErr w:type="spellEnd"/>
+      <w:r>
+        <w:rPr>
+          <w:rFonts w:ascii="Courier New" w:hAnsi="Courier New" w:cs="Courier New"/>
+          <w:sz w:val="20"/>
+          <w:szCs w:val="20"/>
+        </w:rPr>
         <w:tab/>
         <w:t>High-Effectiveness</w:t>
       </w:r>
@@ -10229,10 +10531,12 @@
         <w:spacing w:after="120"/>
       </w:pPr>
       <w:bookmarkStart w:id="84" w:name="_Toc7611644"/>
+      <w:proofErr w:type="spellStart"/>
       <w:r>
         <w:t>DeadWoodTable</w:t>
       </w:r>
       <w:bookmarkEnd w:id="84"/>
+      <w:proofErr w:type="spellEnd"/>
     </w:p>
     <w:p>
       <w:pPr>
@@ -10249,26 +10553,30 @@
           <w:rFonts w:ascii="Courier New" w:hAnsi="Courier New" w:cs="Courier New"/>
         </w:rPr>
       </w:pPr>
+      <w:proofErr w:type="spellStart"/>
       <w:r>
         <w:rPr>
           <w:rFonts w:ascii="Courier New" w:hAnsi="Courier New" w:cs="Courier New"/>
         </w:rPr>
         <w:t>DeadWoodTable</w:t>
       </w:r>
-    </w:p>
-    <w:p>
-      <w:pPr>
-        <w:pStyle w:val="textbody"/>
-        <w:rPr>
-          <w:rFonts w:ascii="Courier New" w:hAnsi="Courier New" w:cs="Courier New"/>
-        </w:rPr>
-      </w:pPr>
+      <w:proofErr w:type="spellEnd"/>
+    </w:p>
+    <w:p>
+      <w:pPr>
+        <w:pStyle w:val="textbody"/>
+        <w:rPr>
+          <w:rFonts w:ascii="Courier New" w:hAnsi="Courier New" w:cs="Courier New"/>
+        </w:rPr>
+      </w:pPr>
+      <w:proofErr w:type="spellStart"/>
       <w:r>
         <w:rPr>
           <w:rFonts w:ascii="Courier New" w:hAnsi="Courier New" w:cs="Courier New"/>
         </w:rPr>
         <w:t>PinuJeff</w:t>
       </w:r>
+      <w:proofErr w:type="spellEnd"/>
       <w:r>
         <w:rPr>
           <w:rFonts w:ascii="Courier New" w:hAnsi="Courier New" w:cs="Courier New"/>
@@ -10892,8 +11200,13 @@
         </w:numPr>
         <w:spacing w:after="0"/>
       </w:pPr>
-      <w:r>
-        <w:t xml:space="preserve">number of cells in fire intensity class 3.  </w:t>
+      <w:proofErr w:type="gramStart"/>
+      <w:r>
+        <w:t>number</w:t>
+      </w:r>
+      <w:proofErr w:type="gramEnd"/>
+      <w:r>
+        <w:t xml:space="preserve"> of cells in fire intensity class 3.  </w:t>
       </w:r>
     </w:p>
     <w:p>
@@ -11153,8 +11466,13 @@
         </w:numPr>
         <w:spacing w:after="0"/>
       </w:pPr>
-      <w:r>
-        <w:t xml:space="preserve">number of cells in fire intensity class 3.  </w:t>
+      <w:proofErr w:type="gramStart"/>
+      <w:r>
+        <w:t>number</w:t>
+      </w:r>
+      <w:proofErr w:type="gramEnd"/>
+      <w:r>
+        <w:t xml:space="preserve"> of cells in fire intensity class 3.  </w:t>
       </w:r>
     </w:p>
     <w:p>
@@ -11203,13 +11521,33 @@
           <w:szCs w:val="16"/>
         </w:rPr>
       </w:pPr>
-      <w:r>
-        <w:rPr>
-          <w:rFonts w:ascii="Courier New" w:hAnsi="Courier New" w:cs="Courier New"/>
-          <w:sz w:val="16"/>
-          <w:szCs w:val="16"/>
-        </w:rPr>
-        <w:t>LandisData  "SCRAPPLE"</w:t>
+      <w:proofErr w:type="spellStart"/>
+      <w:proofErr w:type="gramStart"/>
+      <w:r>
+        <w:rPr>
+          <w:rFonts w:ascii="Courier New" w:hAnsi="Courier New" w:cs="Courier New"/>
+          <w:sz w:val="16"/>
+          <w:szCs w:val="16"/>
+        </w:rPr>
+        <w:t>LandisData</w:t>
+      </w:r>
+      <w:proofErr w:type="spellEnd"/>
+      <w:r>
+        <w:rPr>
+          <w:rFonts w:ascii="Courier New" w:hAnsi="Courier New" w:cs="Courier New"/>
+          <w:sz w:val="16"/>
+          <w:szCs w:val="16"/>
+        </w:rPr>
+        <w:t xml:space="preserve">  "</w:t>
+      </w:r>
+      <w:proofErr w:type="gramEnd"/>
+      <w:r>
+        <w:rPr>
+          <w:rFonts w:ascii="Courier New" w:hAnsi="Courier New" w:cs="Courier New"/>
+          <w:sz w:val="16"/>
+          <w:szCs w:val="16"/>
+        </w:rPr>
+        <w:t>SCRAPPLE"</w:t>
       </w:r>
     </w:p>
     <w:p>
@@ -11252,13 +11590,23 @@
           <w:szCs w:val="16"/>
         </w:rPr>
       </w:pPr>
-      <w:r>
-        <w:rPr>
-          <w:rFonts w:ascii="Courier New" w:hAnsi="Courier New" w:cs="Courier New"/>
-          <w:sz w:val="16"/>
-          <w:szCs w:val="16"/>
-        </w:rPr>
-        <w:t>Timestep                            1</w:t>
+      <w:proofErr w:type="spellStart"/>
+      <w:r>
+        <w:rPr>
+          <w:rFonts w:ascii="Courier New" w:hAnsi="Courier New" w:cs="Courier New"/>
+          <w:sz w:val="16"/>
+          <w:szCs w:val="16"/>
+        </w:rPr>
+        <w:t>Timestep</w:t>
+      </w:r>
+      <w:proofErr w:type="spellEnd"/>
+      <w:r>
+        <w:rPr>
+          <w:rFonts w:ascii="Courier New" w:hAnsi="Courier New" w:cs="Courier New"/>
+          <w:sz w:val="16"/>
+          <w:szCs w:val="16"/>
+        </w:rPr>
+        <w:t xml:space="preserve">                            1</w:t>
       </w:r>
     </w:p>
     <w:p>
@@ -11282,14 +11630,34 @@
           <w:szCs w:val="16"/>
         </w:rPr>
       </w:pPr>
-      <w:r>
-        <w:rPr>
-          <w:rFonts w:ascii="Courier New" w:hAnsi="Courier New" w:cs="Courier New"/>
-          <w:sz w:val="16"/>
-          <w:szCs w:val="16"/>
-        </w:rPr>
-        <w:t>AccidentalIgnitionsMap     ./Accidental_Ignition_Map.img</w:t>
-      </w:r>
+      <w:proofErr w:type="spellStart"/>
+      <w:r>
+        <w:rPr>
+          <w:rFonts w:ascii="Courier New" w:hAnsi="Courier New" w:cs="Courier New"/>
+          <w:sz w:val="16"/>
+          <w:szCs w:val="16"/>
+        </w:rPr>
+        <w:t>AccidentalIgnitionsMap</w:t>
+      </w:r>
+      <w:proofErr w:type="spellEnd"/>
+      <w:r>
+        <w:rPr>
+          <w:rFonts w:ascii="Courier New" w:hAnsi="Courier New" w:cs="Courier New"/>
+          <w:sz w:val="16"/>
+          <w:szCs w:val="16"/>
+        </w:rPr>
+        <w:t xml:space="preserve">     ./</w:t>
+      </w:r>
+      <w:proofErr w:type="spellStart"/>
+      <w:r>
+        <w:rPr>
+          <w:rFonts w:ascii="Courier New" w:hAnsi="Courier New" w:cs="Courier New"/>
+          <w:sz w:val="16"/>
+          <w:szCs w:val="16"/>
+        </w:rPr>
+        <w:t>Accidental_Ignition_Map.img</w:t>
+      </w:r>
+      <w:proofErr w:type="spellEnd"/>
     </w:p>
     <w:p>
       <w:pPr>
@@ -11301,14 +11669,44 @@
           <w:szCs w:val="16"/>
         </w:rPr>
       </w:pPr>
-      <w:r>
-        <w:rPr>
-          <w:rFonts w:ascii="Courier New" w:hAnsi="Courier New" w:cs="Courier New"/>
-          <w:sz w:val="16"/>
-          <w:szCs w:val="16"/>
-        </w:rPr>
-        <w:t>LightningIgnitionsMap  ./Lightning_Ignition_Map.img</w:t>
-      </w:r>
+      <w:proofErr w:type="spellStart"/>
+      <w:proofErr w:type="gramStart"/>
+      <w:r>
+        <w:rPr>
+          <w:rFonts w:ascii="Courier New" w:hAnsi="Courier New" w:cs="Courier New"/>
+          <w:sz w:val="16"/>
+          <w:szCs w:val="16"/>
+        </w:rPr>
+        <w:t>LightningIgnitionsMap</w:t>
+      </w:r>
+      <w:proofErr w:type="spellEnd"/>
+      <w:r>
+        <w:rPr>
+          <w:rFonts w:ascii="Courier New" w:hAnsi="Courier New" w:cs="Courier New"/>
+          <w:sz w:val="16"/>
+          <w:szCs w:val="16"/>
+        </w:rPr>
+        <w:t xml:space="preserve">  .</w:t>
+      </w:r>
+      <w:proofErr w:type="gramEnd"/>
+      <w:r>
+        <w:rPr>
+          <w:rFonts w:ascii="Courier New" w:hAnsi="Courier New" w:cs="Courier New"/>
+          <w:sz w:val="16"/>
+          <w:szCs w:val="16"/>
+        </w:rPr>
+        <w:t>/</w:t>
+      </w:r>
+      <w:proofErr w:type="spellStart"/>
+      <w:r>
+        <w:rPr>
+          <w:rFonts w:ascii="Courier New" w:hAnsi="Courier New" w:cs="Courier New"/>
+          <w:sz w:val="16"/>
+          <w:szCs w:val="16"/>
+        </w:rPr>
+        <w:t>Lightning_Ignition_Map.img</w:t>
+      </w:r>
+      <w:proofErr w:type="spellEnd"/>
     </w:p>
     <w:p>
       <w:pPr>
@@ -11320,14 +11718,44 @@
           <w:szCs w:val="16"/>
         </w:rPr>
       </w:pPr>
-      <w:r>
-        <w:rPr>
-          <w:rFonts w:ascii="Courier New" w:hAnsi="Courier New" w:cs="Courier New"/>
-          <w:sz w:val="16"/>
-          <w:szCs w:val="16"/>
-        </w:rPr>
-        <w:t>RxIgnitionsMap  ./Lightning_Ignition_Map.img</w:t>
-      </w:r>
+      <w:proofErr w:type="spellStart"/>
+      <w:proofErr w:type="gramStart"/>
+      <w:r>
+        <w:rPr>
+          <w:rFonts w:ascii="Courier New" w:hAnsi="Courier New" w:cs="Courier New"/>
+          <w:sz w:val="16"/>
+          <w:szCs w:val="16"/>
+        </w:rPr>
+        <w:t>RxIgnitionsMap</w:t>
+      </w:r>
+      <w:proofErr w:type="spellEnd"/>
+      <w:r>
+        <w:rPr>
+          <w:rFonts w:ascii="Courier New" w:hAnsi="Courier New" w:cs="Courier New"/>
+          <w:sz w:val="16"/>
+          <w:szCs w:val="16"/>
+        </w:rPr>
+        <w:t xml:space="preserve">  .</w:t>
+      </w:r>
+      <w:proofErr w:type="gramEnd"/>
+      <w:r>
+        <w:rPr>
+          <w:rFonts w:ascii="Courier New" w:hAnsi="Courier New" w:cs="Courier New"/>
+          <w:sz w:val="16"/>
+          <w:szCs w:val="16"/>
+        </w:rPr>
+        <w:t>/</w:t>
+      </w:r>
+      <w:proofErr w:type="spellStart"/>
+      <w:r>
+        <w:rPr>
+          <w:rFonts w:ascii="Courier New" w:hAnsi="Courier New" w:cs="Courier New"/>
+          <w:sz w:val="16"/>
+          <w:szCs w:val="16"/>
+        </w:rPr>
+        <w:t>Lightning_Ignition_Map.img</w:t>
+      </w:r>
+      <w:proofErr w:type="spellEnd"/>
     </w:p>
     <w:p>
       <w:pPr>
@@ -11350,6 +11778,7 @@
           <w:szCs w:val="16"/>
         </w:rPr>
       </w:pPr>
+      <w:proofErr w:type="spellStart"/>
       <w:r>
         <w:rPr>
           <w:rFonts w:ascii="Courier New" w:hAnsi="Courier New" w:cs="Courier New"/>
@@ -11358,6 +11787,7 @@
         </w:rPr>
         <w:t>AccidentalSuppressionMap</w:t>
       </w:r>
+      <w:proofErr w:type="spellEnd"/>
       <w:r>
         <w:rPr>
           <w:rFonts w:ascii="Courier New" w:hAnsi="Courier New" w:cs="Courier New"/>
@@ -11365,8 +11795,18 @@
           <w:szCs w:val="16"/>
         </w:rPr>
         <w:tab/>
-        <w:t>./test_suppress.img</w:t>
-      </w:r>
+        <w:t>./</w:t>
+      </w:r>
+      <w:proofErr w:type="spellStart"/>
+      <w:r>
+        <w:rPr>
+          <w:rFonts w:ascii="Courier New" w:hAnsi="Courier New" w:cs="Courier New"/>
+          <w:sz w:val="16"/>
+          <w:szCs w:val="16"/>
+        </w:rPr>
+        <w:t>test_suppress.img</w:t>
+      </w:r>
+      <w:proofErr w:type="spellEnd"/>
     </w:p>
     <w:p>
       <w:pPr>
@@ -11378,6 +11818,7 @@
           <w:szCs w:val="16"/>
         </w:rPr>
       </w:pPr>
+      <w:proofErr w:type="spellStart"/>
       <w:r>
         <w:rPr>
           <w:rFonts w:ascii="Courier New" w:hAnsi="Courier New" w:cs="Courier New"/>
@@ -11386,6 +11827,7 @@
         </w:rPr>
         <w:t>LightningSuppressionMap</w:t>
       </w:r>
+      <w:proofErr w:type="spellEnd"/>
       <w:r>
         <w:rPr>
           <w:rFonts w:ascii="Courier New" w:hAnsi="Courier New" w:cs="Courier New"/>
@@ -11401,8 +11843,18 @@
           <w:szCs w:val="16"/>
         </w:rPr>
         <w:tab/>
-        <w:t>./test_suppress.img</w:t>
-      </w:r>
+        <w:t>./</w:t>
+      </w:r>
+      <w:proofErr w:type="spellStart"/>
+      <w:r>
+        <w:rPr>
+          <w:rFonts w:ascii="Courier New" w:hAnsi="Courier New" w:cs="Courier New"/>
+          <w:sz w:val="16"/>
+          <w:szCs w:val="16"/>
+        </w:rPr>
+        <w:t>test_suppress.img</w:t>
+      </w:r>
+      <w:proofErr w:type="spellEnd"/>
     </w:p>
     <w:p>
       <w:pPr>
@@ -11414,6 +11866,7 @@
           <w:szCs w:val="16"/>
         </w:rPr>
       </w:pPr>
+      <w:proofErr w:type="spellStart"/>
       <w:r>
         <w:rPr>
           <w:rFonts w:ascii="Courier New" w:hAnsi="Courier New" w:cs="Courier New"/>
@@ -11422,6 +11875,7 @@
         </w:rPr>
         <w:t>RxSuppressionMap</w:t>
       </w:r>
+      <w:proofErr w:type="spellEnd"/>
       <w:r>
         <w:rPr>
           <w:rFonts w:ascii="Courier New" w:hAnsi="Courier New" w:cs="Courier New"/>
@@ -11437,8 +11891,18 @@
           <w:szCs w:val="16"/>
         </w:rPr>
         <w:tab/>
-        <w:t>./test_suppress.img</w:t>
-      </w:r>
+        <w:t>./</w:t>
+      </w:r>
+      <w:proofErr w:type="spellStart"/>
+      <w:r>
+        <w:rPr>
+          <w:rFonts w:ascii="Courier New" w:hAnsi="Courier New" w:cs="Courier New"/>
+          <w:sz w:val="16"/>
+          <w:szCs w:val="16"/>
+        </w:rPr>
+        <w:t>test_suppress.img</w:t>
+      </w:r>
+      <w:proofErr w:type="spellEnd"/>
     </w:p>
     <w:p>
       <w:pPr>
@@ -11461,14 +11925,34 @@
           <w:szCs w:val="16"/>
         </w:rPr>
       </w:pPr>
-      <w:r>
-        <w:rPr>
-          <w:rFonts w:ascii="Courier New" w:hAnsi="Courier New" w:cs="Courier New"/>
-          <w:sz w:val="16"/>
-          <w:szCs w:val="16"/>
-        </w:rPr>
-        <w:t>GroundSlopeMap GroundSlope.gis</w:t>
-      </w:r>
+      <w:proofErr w:type="spellStart"/>
+      <w:r>
+        <w:rPr>
+          <w:rFonts w:ascii="Courier New" w:hAnsi="Courier New" w:cs="Courier New"/>
+          <w:sz w:val="16"/>
+          <w:szCs w:val="16"/>
+        </w:rPr>
+        <w:t>GroundSlopeMap</w:t>
+      </w:r>
+      <w:proofErr w:type="spellEnd"/>
+      <w:r>
+        <w:rPr>
+          <w:rFonts w:ascii="Courier New" w:hAnsi="Courier New" w:cs="Courier New"/>
+          <w:sz w:val="16"/>
+          <w:szCs w:val="16"/>
+        </w:rPr>
+        <w:t xml:space="preserve"> </w:t>
+      </w:r>
+      <w:proofErr w:type="spellStart"/>
+      <w:r>
+        <w:rPr>
+          <w:rFonts w:ascii="Courier New" w:hAnsi="Courier New" w:cs="Courier New"/>
+          <w:sz w:val="16"/>
+          <w:szCs w:val="16"/>
+        </w:rPr>
+        <w:t>GroundSlope.gis</w:t>
+      </w:r>
+      <w:proofErr w:type="spellEnd"/>
     </w:p>
     <w:p>
       <w:pPr>
@@ -11480,14 +11964,36 @@
           <w:szCs w:val="16"/>
         </w:rPr>
       </w:pPr>
-      <w:r>
-        <w:rPr>
-          <w:rFonts w:ascii="Courier New" w:hAnsi="Courier New" w:cs="Courier New"/>
-          <w:sz w:val="16"/>
-          <w:szCs w:val="16"/>
-        </w:rPr>
-        <w:t>UphillSlopeAzimuthMap  UphillSlope.gis</w:t>
-      </w:r>
+      <w:proofErr w:type="spellStart"/>
+      <w:proofErr w:type="gramStart"/>
+      <w:r>
+        <w:rPr>
+          <w:rFonts w:ascii="Courier New" w:hAnsi="Courier New" w:cs="Courier New"/>
+          <w:sz w:val="16"/>
+          <w:szCs w:val="16"/>
+        </w:rPr>
+        <w:t>UphillSlopeAzimuthMap</w:t>
+      </w:r>
+      <w:proofErr w:type="spellEnd"/>
+      <w:r>
+        <w:rPr>
+          <w:rFonts w:ascii="Courier New" w:hAnsi="Courier New" w:cs="Courier New"/>
+          <w:sz w:val="16"/>
+          <w:szCs w:val="16"/>
+        </w:rPr>
+        <w:t xml:space="preserve">  </w:t>
+      </w:r>
+      <w:proofErr w:type="spellStart"/>
+      <w:r>
+        <w:rPr>
+          <w:rFonts w:ascii="Courier New" w:hAnsi="Courier New" w:cs="Courier New"/>
+          <w:sz w:val="16"/>
+          <w:szCs w:val="16"/>
+        </w:rPr>
+        <w:t>UphillSlope.gis</w:t>
+      </w:r>
+      <w:proofErr w:type="spellEnd"/>
+      <w:proofErr w:type="gramEnd"/>
     </w:p>
     <w:p>
       <w:pPr>
@@ -11510,13 +12016,23 @@
           <w:szCs w:val="16"/>
         </w:rPr>
       </w:pPr>
-      <w:r>
-        <w:rPr>
-          <w:rFonts w:ascii="Courier New" w:hAnsi="Courier New" w:cs="Courier New"/>
-          <w:sz w:val="16"/>
-          <w:szCs w:val="16"/>
-        </w:rPr>
-        <w:t>LightningIgnitionsB0  -3.0</w:t>
+      <w:proofErr w:type="gramStart"/>
+      <w:r>
+        <w:rPr>
+          <w:rFonts w:ascii="Courier New" w:hAnsi="Courier New" w:cs="Courier New"/>
+          <w:sz w:val="16"/>
+          <w:szCs w:val="16"/>
+        </w:rPr>
+        <w:t>LightningIgnitionsB0  -</w:t>
+      </w:r>
+      <w:proofErr w:type="gramEnd"/>
+      <w:r>
+        <w:rPr>
+          <w:rFonts w:ascii="Courier New" w:hAnsi="Courier New" w:cs="Courier New"/>
+          <w:sz w:val="16"/>
+          <w:szCs w:val="16"/>
+        </w:rPr>
+        <w:t>3.0</w:t>
       </w:r>
     </w:p>
     <w:p>
@@ -11529,6 +12045,7 @@
           <w:szCs w:val="16"/>
         </w:rPr>
       </w:pPr>
+      <w:proofErr w:type="gramStart"/>
       <w:r>
         <w:rPr>
           <w:rFonts w:ascii="Courier New" w:hAnsi="Courier New" w:cs="Courier New"/>
@@ -11537,6 +12054,7 @@
         </w:rPr>
         <w:t>LightningIgnitionsB1  0.005</w:t>
       </w:r>
+      <w:proofErr w:type="gramEnd"/>
     </w:p>
     <w:p>
       <w:pPr>
@@ -11597,13 +12115,41 @@
           <w:szCs w:val="16"/>
         </w:rPr>
       </w:pPr>
-      <w:r>
-        <w:rPr>
-          <w:rFonts w:ascii="Courier New" w:hAnsi="Courier New" w:cs="Courier New"/>
-          <w:sz w:val="16"/>
-          <w:szCs w:val="16"/>
-        </w:rPr>
-        <w:t>MaximumFineFuels 60.0  &lt;&lt; Use the NECN primary log file to determine typical values</w:t>
+      <w:proofErr w:type="spellStart"/>
+      <w:r>
+        <w:rPr>
+          <w:rFonts w:ascii="Courier New" w:hAnsi="Courier New" w:cs="Courier New"/>
+          <w:sz w:val="16"/>
+          <w:szCs w:val="16"/>
+        </w:rPr>
+        <w:t>MaximumFineFuels</w:t>
+      </w:r>
+      <w:proofErr w:type="spellEnd"/>
+      <w:r>
+        <w:rPr>
+          <w:rFonts w:ascii="Courier New" w:hAnsi="Courier New" w:cs="Courier New"/>
+          <w:sz w:val="16"/>
+          <w:szCs w:val="16"/>
+        </w:rPr>
+        <w:t xml:space="preserve"> </w:t>
+      </w:r>
+      <w:proofErr w:type="gramStart"/>
+      <w:r>
+        <w:rPr>
+          <w:rFonts w:ascii="Courier New" w:hAnsi="Courier New" w:cs="Courier New"/>
+          <w:sz w:val="16"/>
+          <w:szCs w:val="16"/>
+        </w:rPr>
+        <w:t>60.0  &lt;</w:t>
+      </w:r>
+      <w:proofErr w:type="gramEnd"/>
+      <w:r>
+        <w:rPr>
+          <w:rFonts w:ascii="Courier New" w:hAnsi="Courier New" w:cs="Courier New"/>
+          <w:sz w:val="16"/>
+          <w:szCs w:val="16"/>
+        </w:rPr>
+        <w:t>&lt; Use the NECN primary log file to determine typical values</w:t>
       </w:r>
     </w:p>
     <w:p>
@@ -11646,13 +12192,23 @@
           <w:szCs w:val="16"/>
         </w:rPr>
       </w:pPr>
-      <w:r>
-        <w:rPr>
-          <w:rFonts w:ascii="Courier New" w:hAnsi="Courier New" w:cs="Courier New"/>
-          <w:sz w:val="16"/>
-          <w:szCs w:val="16"/>
-        </w:rPr>
-        <w:t>MaximumRxWindSpeed 10.0</w:t>
+      <w:proofErr w:type="spellStart"/>
+      <w:r>
+        <w:rPr>
+          <w:rFonts w:ascii="Courier New" w:hAnsi="Courier New" w:cs="Courier New"/>
+          <w:sz w:val="16"/>
+          <w:szCs w:val="16"/>
+        </w:rPr>
+        <w:t>MaximumRxWindSpeed</w:t>
+      </w:r>
+      <w:proofErr w:type="spellEnd"/>
+      <w:r>
+        <w:rPr>
+          <w:rFonts w:ascii="Courier New" w:hAnsi="Courier New" w:cs="Courier New"/>
+          <w:sz w:val="16"/>
+          <w:szCs w:val="16"/>
+        </w:rPr>
+        <w:t xml:space="preserve"> 10.0</w:t>
       </w:r>
     </w:p>
     <w:p>
@@ -11665,13 +12221,23 @@
           <w:szCs w:val="16"/>
         </w:rPr>
       </w:pPr>
-      <w:r>
-        <w:rPr>
-          <w:rFonts w:ascii="Courier New" w:hAnsi="Courier New" w:cs="Courier New"/>
-          <w:sz w:val="16"/>
-          <w:szCs w:val="16"/>
-        </w:rPr>
-        <w:t>MaximumRxFireWeatherIndex 30.0</w:t>
+      <w:proofErr w:type="spellStart"/>
+      <w:r>
+        <w:rPr>
+          <w:rFonts w:ascii="Courier New" w:hAnsi="Courier New" w:cs="Courier New"/>
+          <w:sz w:val="16"/>
+          <w:szCs w:val="16"/>
+        </w:rPr>
+        <w:t>MaximumRxFireWeatherIndex</w:t>
+      </w:r>
+      <w:proofErr w:type="spellEnd"/>
+      <w:r>
+        <w:rPr>
+          <w:rFonts w:ascii="Courier New" w:hAnsi="Courier New" w:cs="Courier New"/>
+          <w:sz w:val="16"/>
+          <w:szCs w:val="16"/>
+        </w:rPr>
+        <w:t xml:space="preserve"> 30.0</w:t>
       </w:r>
       <w:r>
         <w:rPr>
@@ -11692,13 +12258,23 @@
           <w:szCs w:val="16"/>
         </w:rPr>
       </w:pPr>
-      <w:r>
-        <w:rPr>
-          <w:rFonts w:ascii="Courier New" w:hAnsi="Courier New" w:cs="Courier New"/>
-          <w:sz w:val="16"/>
-          <w:szCs w:val="16"/>
-        </w:rPr>
-        <w:t>MinimumRxFireWeatherIndex 5.0</w:t>
+      <w:proofErr w:type="spellStart"/>
+      <w:r>
+        <w:rPr>
+          <w:rFonts w:ascii="Courier New" w:hAnsi="Courier New" w:cs="Courier New"/>
+          <w:sz w:val="16"/>
+          <w:szCs w:val="16"/>
+        </w:rPr>
+        <w:t>MinimumRxFireWeatherIndex</w:t>
+      </w:r>
+      <w:proofErr w:type="spellEnd"/>
+      <w:r>
+        <w:rPr>
+          <w:rFonts w:ascii="Courier New" w:hAnsi="Courier New" w:cs="Courier New"/>
+          <w:sz w:val="16"/>
+          <w:szCs w:val="16"/>
+        </w:rPr>
+        <w:t xml:space="preserve"> 5.0</w:t>
       </w:r>
       <w:r>
         <w:rPr>
@@ -11719,13 +12295,23 @@
           <w:szCs w:val="16"/>
         </w:rPr>
       </w:pPr>
-      <w:r>
-        <w:rPr>
-          <w:rFonts w:ascii="Courier New" w:hAnsi="Courier New" w:cs="Courier New"/>
-          <w:sz w:val="16"/>
-          <w:szCs w:val="16"/>
-        </w:rPr>
-        <w:t>MinimumRxRelativeHumidity 20.0</w:t>
+      <w:proofErr w:type="spellStart"/>
+      <w:r>
+        <w:rPr>
+          <w:rFonts w:ascii="Courier New" w:hAnsi="Courier New" w:cs="Courier New"/>
+          <w:sz w:val="16"/>
+          <w:szCs w:val="16"/>
+        </w:rPr>
+        <w:t>MinimumRxRelativeHumidity</w:t>
+      </w:r>
+      <w:proofErr w:type="spellEnd"/>
+      <w:r>
+        <w:rPr>
+          <w:rFonts w:ascii="Courier New" w:hAnsi="Courier New" w:cs="Courier New"/>
+          <w:sz w:val="16"/>
+          <w:szCs w:val="16"/>
+        </w:rPr>
+        <w:t xml:space="preserve"> 20.0</w:t>
       </w:r>
       <w:r>
         <w:rPr>
@@ -11747,13 +12333,23 @@
           <w:szCs w:val="16"/>
         </w:rPr>
       </w:pPr>
-      <w:r>
-        <w:rPr>
-          <w:rFonts w:ascii="Courier New" w:hAnsi="Courier New" w:cs="Courier New"/>
-          <w:sz w:val="16"/>
-          <w:szCs w:val="16"/>
-        </w:rPr>
-        <w:t>MaximumRxFireIntensity 1</w:t>
+      <w:proofErr w:type="spellStart"/>
+      <w:r>
+        <w:rPr>
+          <w:rFonts w:ascii="Courier New" w:hAnsi="Courier New" w:cs="Courier New"/>
+          <w:sz w:val="16"/>
+          <w:szCs w:val="16"/>
+        </w:rPr>
+        <w:t>MaximumRxFireIntensity</w:t>
+      </w:r>
+      <w:proofErr w:type="spellEnd"/>
+      <w:r>
+        <w:rPr>
+          <w:rFonts w:ascii="Courier New" w:hAnsi="Courier New" w:cs="Courier New"/>
+          <w:sz w:val="16"/>
+          <w:szCs w:val="16"/>
+        </w:rPr>
+        <w:t xml:space="preserve"> 1</w:t>
       </w:r>
       <w:r>
         <w:rPr>
@@ -11774,13 +12370,23 @@
           <w:szCs w:val="16"/>
         </w:rPr>
       </w:pPr>
-      <w:r>
-        <w:rPr>
-          <w:rFonts w:ascii="Courier New" w:hAnsi="Courier New" w:cs="Courier New"/>
-          <w:sz w:val="16"/>
-          <w:szCs w:val="16"/>
-        </w:rPr>
-        <w:t>NumberRxAnnualFires 5</w:t>
+      <w:proofErr w:type="spellStart"/>
+      <w:r>
+        <w:rPr>
+          <w:rFonts w:ascii="Courier New" w:hAnsi="Courier New" w:cs="Courier New"/>
+          <w:sz w:val="16"/>
+          <w:szCs w:val="16"/>
+        </w:rPr>
+        <w:t>NumberRxAnnualFires</w:t>
+      </w:r>
+      <w:proofErr w:type="spellEnd"/>
+      <w:r>
+        <w:rPr>
+          <w:rFonts w:ascii="Courier New" w:hAnsi="Courier New" w:cs="Courier New"/>
+          <w:sz w:val="16"/>
+          <w:szCs w:val="16"/>
+        </w:rPr>
+        <w:t xml:space="preserve"> 5</w:t>
       </w:r>
     </w:p>
     <w:p>
@@ -11793,13 +12399,23 @@
           <w:szCs w:val="16"/>
         </w:rPr>
       </w:pPr>
-      <w:r>
-        <w:rPr>
-          <w:rFonts w:ascii="Courier New" w:hAnsi="Courier New" w:cs="Courier New"/>
-          <w:sz w:val="16"/>
-          <w:szCs w:val="16"/>
-        </w:rPr>
-        <w:t>NumberRxDailyFires 10</w:t>
+      <w:proofErr w:type="spellStart"/>
+      <w:r>
+        <w:rPr>
+          <w:rFonts w:ascii="Courier New" w:hAnsi="Courier New" w:cs="Courier New"/>
+          <w:sz w:val="16"/>
+          <w:szCs w:val="16"/>
+        </w:rPr>
+        <w:t>NumberRxDailyFires</w:t>
+      </w:r>
+      <w:proofErr w:type="spellEnd"/>
+      <w:r>
+        <w:rPr>
+          <w:rFonts w:ascii="Courier New" w:hAnsi="Courier New" w:cs="Courier New"/>
+          <w:sz w:val="16"/>
+          <w:szCs w:val="16"/>
+        </w:rPr>
+        <w:t xml:space="preserve"> 10</w:t>
       </w:r>
     </w:p>
     <w:p>
@@ -11812,13 +12428,23 @@
           <w:szCs w:val="16"/>
         </w:rPr>
       </w:pPr>
-      <w:r>
-        <w:rPr>
-          <w:rFonts w:ascii="Courier New" w:hAnsi="Courier New" w:cs="Courier New"/>
-          <w:sz w:val="16"/>
-          <w:szCs w:val="16"/>
-        </w:rPr>
-        <w:t>FirstDayRxFires 2</w:t>
+      <w:proofErr w:type="spellStart"/>
+      <w:r>
+        <w:rPr>
+          <w:rFonts w:ascii="Courier New" w:hAnsi="Courier New" w:cs="Courier New"/>
+          <w:sz w:val="16"/>
+          <w:szCs w:val="16"/>
+        </w:rPr>
+        <w:t>FirstDayRxFires</w:t>
+      </w:r>
+      <w:proofErr w:type="spellEnd"/>
+      <w:r>
+        <w:rPr>
+          <w:rFonts w:ascii="Courier New" w:hAnsi="Courier New" w:cs="Courier New"/>
+          <w:sz w:val="16"/>
+          <w:szCs w:val="16"/>
+        </w:rPr>
+        <w:t xml:space="preserve"> 2</w:t>
       </w:r>
       <w:r>
         <w:rPr>
@@ -11839,13 +12465,23 @@
           <w:szCs w:val="16"/>
         </w:rPr>
       </w:pPr>
-      <w:r>
-        <w:rPr>
-          <w:rFonts w:ascii="Courier New" w:hAnsi="Courier New" w:cs="Courier New"/>
-          <w:sz w:val="16"/>
-          <w:szCs w:val="16"/>
-        </w:rPr>
-        <w:t>LastDayRxFires 300</w:t>
+      <w:proofErr w:type="spellStart"/>
+      <w:r>
+        <w:rPr>
+          <w:rFonts w:ascii="Courier New" w:hAnsi="Courier New" w:cs="Courier New"/>
+          <w:sz w:val="16"/>
+          <w:szCs w:val="16"/>
+        </w:rPr>
+        <w:t>LastDayRxFires</w:t>
+      </w:r>
+      <w:proofErr w:type="spellEnd"/>
+      <w:r>
+        <w:rPr>
+          <w:rFonts w:ascii="Courier New" w:hAnsi="Courier New" w:cs="Courier New"/>
+          <w:sz w:val="16"/>
+          <w:szCs w:val="16"/>
+        </w:rPr>
+        <w:t xml:space="preserve"> 300</w:t>
       </w:r>
     </w:p>
     <w:p>
@@ -11858,13 +12494,23 @@
           <w:szCs w:val="16"/>
         </w:rPr>
       </w:pPr>
-      <w:r>
-        <w:rPr>
-          <w:rFonts w:ascii="Courier New" w:hAnsi="Courier New" w:cs="Courier New"/>
-          <w:sz w:val="16"/>
-          <w:szCs w:val="16"/>
-        </w:rPr>
-        <w:t>TargetRxSize 40</w:t>
+      <w:proofErr w:type="spellStart"/>
+      <w:r>
+        <w:rPr>
+          <w:rFonts w:ascii="Courier New" w:hAnsi="Courier New" w:cs="Courier New"/>
+          <w:sz w:val="16"/>
+          <w:szCs w:val="16"/>
+        </w:rPr>
+        <w:t>TargetRxSize</w:t>
+      </w:r>
+      <w:proofErr w:type="spellEnd"/>
+      <w:r>
+        <w:rPr>
+          <w:rFonts w:ascii="Courier New" w:hAnsi="Courier New" w:cs="Courier New"/>
+          <w:sz w:val="16"/>
+          <w:szCs w:val="16"/>
+        </w:rPr>
+        <w:t xml:space="preserve"> 40</w:t>
       </w:r>
     </w:p>
     <w:p>
@@ -11877,13 +12523,41 @@
           <w:szCs w:val="16"/>
         </w:rPr>
       </w:pPr>
-      <w:r>
-        <w:rPr>
-          <w:rFonts w:ascii="Courier New" w:hAnsi="Courier New" w:cs="Courier New"/>
-          <w:sz w:val="16"/>
-          <w:szCs w:val="16"/>
-        </w:rPr>
-        <w:t>RxZonesMap my-fire-zones.gis &lt;&lt; Optional</w:t>
+      <w:proofErr w:type="spellStart"/>
+      <w:r>
+        <w:rPr>
+          <w:rFonts w:ascii="Courier New" w:hAnsi="Courier New" w:cs="Courier New"/>
+          <w:sz w:val="16"/>
+          <w:szCs w:val="16"/>
+        </w:rPr>
+        <w:t>RxZonesMap</w:t>
+      </w:r>
+      <w:proofErr w:type="spellEnd"/>
+      <w:r>
+        <w:rPr>
+          <w:rFonts w:ascii="Courier New" w:hAnsi="Courier New" w:cs="Courier New"/>
+          <w:sz w:val="16"/>
+          <w:szCs w:val="16"/>
+        </w:rPr>
+        <w:t xml:space="preserve"> my-fire-</w:t>
+      </w:r>
+      <w:proofErr w:type="spellStart"/>
+      <w:r>
+        <w:rPr>
+          <w:rFonts w:ascii="Courier New" w:hAnsi="Courier New" w:cs="Courier New"/>
+          <w:sz w:val="16"/>
+          <w:szCs w:val="16"/>
+        </w:rPr>
+        <w:t>zones.gis</w:t>
+      </w:r>
+      <w:proofErr w:type="spellEnd"/>
+      <w:r>
+        <w:rPr>
+          <w:rFonts w:ascii="Courier New" w:hAnsi="Courier New" w:cs="Courier New"/>
+          <w:sz w:val="16"/>
+          <w:szCs w:val="16"/>
+        </w:rPr>
+        <w:t xml:space="preserve"> &lt;&lt; Optional</w:t>
       </w:r>
     </w:p>
     <w:p>
@@ -12027,7 +12701,25 @@
           <w:sz w:val="16"/>
           <w:szCs w:val="16"/>
         </w:rPr>
-        <w:t>SpreadProbabilityB1 0.085  &lt;&lt;FWI</w:t>
+        <w:t xml:space="preserve">SpreadProbabilityB1 </w:t>
+      </w:r>
+      <w:proofErr w:type="gramStart"/>
+      <w:r>
+        <w:rPr>
+          <w:rFonts w:ascii="Courier New" w:hAnsi="Courier New" w:cs="Courier New"/>
+          <w:sz w:val="16"/>
+          <w:szCs w:val="16"/>
+        </w:rPr>
+        <w:t>0.085  &lt;</w:t>
+      </w:r>
+      <w:proofErr w:type="gramEnd"/>
+      <w:r>
+        <w:rPr>
+          <w:rFonts w:ascii="Courier New" w:hAnsi="Courier New" w:cs="Courier New"/>
+          <w:sz w:val="16"/>
+          <w:szCs w:val="16"/>
+        </w:rPr>
+        <w:t>&lt;FWI</w:t>
       </w:r>
     </w:p>
     <w:p>
@@ -12046,7 +12738,25 @@
           <w:sz w:val="16"/>
           <w:szCs w:val="16"/>
         </w:rPr>
-        <w:t>SpreadProbabilityB2 -0.005  &lt;&lt; fine fuels</w:t>
+        <w:t>SpreadProbabilityB2 -</w:t>
+      </w:r>
+      <w:proofErr w:type="gramStart"/>
+      <w:r>
+        <w:rPr>
+          <w:rFonts w:ascii="Courier New" w:hAnsi="Courier New" w:cs="Courier New"/>
+          <w:sz w:val="16"/>
+          <w:szCs w:val="16"/>
+        </w:rPr>
+        <w:t>0.005  &lt;</w:t>
+      </w:r>
+      <w:proofErr w:type="gramEnd"/>
+      <w:r>
+        <w:rPr>
+          <w:rFonts w:ascii="Courier New" w:hAnsi="Courier New" w:cs="Courier New"/>
+          <w:sz w:val="16"/>
+          <w:szCs w:val="16"/>
+        </w:rPr>
+        <w:t>&lt; fine fuels</w:t>
       </w:r>
     </w:p>
     <w:p>
@@ -12065,7 +12775,25 @@
           <w:sz w:val="16"/>
           <w:szCs w:val="16"/>
         </w:rPr>
-        <w:t>SpreadProbabilityB3 -0.33  &lt;&lt; wind speed</w:t>
+        <w:t>SpreadProbabilityB3 -</w:t>
+      </w:r>
+      <w:proofErr w:type="gramStart"/>
+      <w:r>
+        <w:rPr>
+          <w:rFonts w:ascii="Courier New" w:hAnsi="Courier New" w:cs="Courier New"/>
+          <w:sz w:val="16"/>
+          <w:szCs w:val="16"/>
+        </w:rPr>
+        <w:t>0.33  &lt;</w:t>
+      </w:r>
+      <w:proofErr w:type="gramEnd"/>
+      <w:r>
+        <w:rPr>
+          <w:rFonts w:ascii="Courier New" w:hAnsi="Courier New" w:cs="Courier New"/>
+          <w:sz w:val="16"/>
+          <w:szCs w:val="16"/>
+        </w:rPr>
+        <w:t>&lt; wind speed</w:t>
       </w:r>
     </w:p>
     <w:p>
@@ -12089,6 +12817,7 @@
           <w:szCs w:val="16"/>
         </w:rPr>
       </w:pPr>
+      <w:proofErr w:type="spellStart"/>
       <w:r>
         <w:rPr>
           <w:rFonts w:ascii="Courier New" w:hAnsi="Courier New" w:cs="Courier New"/>
@@ -12103,7 +12832,26 @@
           <w:sz w:val="16"/>
           <w:szCs w:val="16"/>
         </w:rPr>
-        <w:t>Factor:FineFuelPercent  50.0</w:t>
+        <w:t>Factor</w:t>
+      </w:r>
+      <w:proofErr w:type="gramStart"/>
+      <w:r>
+        <w:rPr>
+          <w:rFonts w:ascii="Courier New" w:hAnsi="Courier New" w:cs="Courier New"/>
+          <w:sz w:val="16"/>
+          <w:szCs w:val="16"/>
+        </w:rPr>
+        <w:t>:FineFuelPercent</w:t>
+      </w:r>
+      <w:proofErr w:type="spellEnd"/>
+      <w:proofErr w:type="gramEnd"/>
+      <w:r>
+        <w:rPr>
+          <w:rFonts w:ascii="Courier New" w:hAnsi="Courier New" w:cs="Courier New"/>
+          <w:sz w:val="16"/>
+          <w:szCs w:val="16"/>
+        </w:rPr>
+        <w:t xml:space="preserve">  50.0</w:t>
       </w:r>
     </w:p>
     <w:p>
@@ -12116,6 +12864,7 @@
           <w:szCs w:val="16"/>
         </w:rPr>
       </w:pPr>
+      <w:proofErr w:type="spellStart"/>
       <w:r>
         <w:rPr>
           <w:rFonts w:ascii="Courier New" w:hAnsi="Courier New" w:cs="Courier New"/>
@@ -12130,7 +12879,26 @@
           <w:sz w:val="16"/>
           <w:szCs w:val="16"/>
         </w:rPr>
-        <w:t>Factor:LadderFuelMaxAge 50</w:t>
+        <w:t>Factor</w:t>
+      </w:r>
+      <w:proofErr w:type="gramStart"/>
+      <w:r>
+        <w:rPr>
+          <w:rFonts w:ascii="Courier New" w:hAnsi="Courier New" w:cs="Courier New"/>
+          <w:sz w:val="16"/>
+          <w:szCs w:val="16"/>
+        </w:rPr>
+        <w:t>:LadderFuelMaxAge</w:t>
+      </w:r>
+      <w:proofErr w:type="spellEnd"/>
+      <w:proofErr w:type="gramEnd"/>
+      <w:r>
+        <w:rPr>
+          <w:rFonts w:ascii="Courier New" w:hAnsi="Courier New" w:cs="Courier New"/>
+          <w:sz w:val="16"/>
+          <w:szCs w:val="16"/>
+        </w:rPr>
+        <w:t xml:space="preserve"> 50</w:t>
       </w:r>
     </w:p>
     <w:p>
@@ -12143,6 +12911,7 @@
           <w:szCs w:val="16"/>
         </w:rPr>
       </w:pPr>
+      <w:proofErr w:type="spellStart"/>
       <w:r>
         <w:rPr>
           <w:rFonts w:ascii="Courier New" w:hAnsi="Courier New" w:cs="Courier New"/>
@@ -12157,7 +12926,26 @@
           <w:sz w:val="16"/>
           <w:szCs w:val="16"/>
         </w:rPr>
-        <w:t>Factor:LadderFuelBiomass -1.0</w:t>
+        <w:t>Factor</w:t>
+      </w:r>
+      <w:proofErr w:type="gramStart"/>
+      <w:r>
+        <w:rPr>
+          <w:rFonts w:ascii="Courier New" w:hAnsi="Courier New" w:cs="Courier New"/>
+          <w:sz w:val="16"/>
+          <w:szCs w:val="16"/>
+        </w:rPr>
+        <w:t>:LadderFuelBiomass</w:t>
+      </w:r>
+      <w:proofErr w:type="spellEnd"/>
+      <w:proofErr w:type="gramEnd"/>
+      <w:r>
+        <w:rPr>
+          <w:rFonts w:ascii="Courier New" w:hAnsi="Courier New" w:cs="Courier New"/>
+          <w:sz w:val="16"/>
+          <w:szCs w:val="16"/>
+        </w:rPr>
+        <w:t xml:space="preserve"> -1.0</w:t>
       </w:r>
     </w:p>
     <w:p>
@@ -12181,13 +12969,23 @@
           <w:szCs w:val="16"/>
         </w:rPr>
       </w:pPr>
-      <w:r>
-        <w:rPr>
-          <w:rFonts w:ascii="Courier New" w:hAnsi="Courier New" w:cs="Courier New"/>
-          <w:sz w:val="16"/>
-          <w:szCs w:val="16"/>
-        </w:rPr>
-        <w:t xml:space="preserve">LadderFuelSpeciesList </w:t>
+      <w:proofErr w:type="spellStart"/>
+      <w:r>
+        <w:rPr>
+          <w:rFonts w:ascii="Courier New" w:hAnsi="Courier New" w:cs="Courier New"/>
+          <w:sz w:val="16"/>
+          <w:szCs w:val="16"/>
+        </w:rPr>
+        <w:t>LadderFuelSpeciesList</w:t>
+      </w:r>
+      <w:proofErr w:type="spellEnd"/>
+      <w:r>
+        <w:rPr>
+          <w:rFonts w:ascii="Courier New" w:hAnsi="Courier New" w:cs="Courier New"/>
+          <w:sz w:val="16"/>
+          <w:szCs w:val="16"/>
+        </w:rPr>
+        <w:t xml:space="preserve"> </w:t>
       </w:r>
     </w:p>
     <w:p>
@@ -12200,14 +12998,36 @@
           <w:szCs w:val="16"/>
         </w:rPr>
       </w:pPr>
-      <w:r>
-        <w:rPr>
-          <w:rFonts w:ascii="Courier New" w:hAnsi="Courier New" w:cs="Courier New"/>
-          <w:sz w:val="16"/>
-          <w:szCs w:val="16"/>
-        </w:rPr>
-        <w:t>acersacc pinustro</w:t>
-      </w:r>
+      <w:proofErr w:type="spellStart"/>
+      <w:proofErr w:type="gramStart"/>
+      <w:r>
+        <w:rPr>
+          <w:rFonts w:ascii="Courier New" w:hAnsi="Courier New" w:cs="Courier New"/>
+          <w:sz w:val="16"/>
+          <w:szCs w:val="16"/>
+        </w:rPr>
+        <w:t>acersacc</w:t>
+      </w:r>
+      <w:proofErr w:type="spellEnd"/>
+      <w:proofErr w:type="gramEnd"/>
+      <w:r>
+        <w:rPr>
+          <w:rFonts w:ascii="Courier New" w:hAnsi="Courier New" w:cs="Courier New"/>
+          <w:sz w:val="16"/>
+          <w:szCs w:val="16"/>
+        </w:rPr>
+        <w:t xml:space="preserve"> </w:t>
+      </w:r>
+      <w:proofErr w:type="spellStart"/>
+      <w:r>
+        <w:rPr>
+          <w:rFonts w:ascii="Courier New" w:hAnsi="Courier New" w:cs="Courier New"/>
+          <w:sz w:val="16"/>
+          <w:szCs w:val="16"/>
+        </w:rPr>
+        <w:t>pinustro</w:t>
+      </w:r>
+      <w:proofErr w:type="spellEnd"/>
     </w:p>
     <w:p>
       <w:pPr>
@@ -12230,13 +13050,23 @@
           <w:szCs w:val="16"/>
         </w:rPr>
       </w:pPr>
-      <w:r>
-        <w:rPr>
-          <w:rFonts w:ascii="Courier New" w:hAnsi="Courier New" w:cs="Courier New"/>
-          <w:sz w:val="16"/>
-          <w:szCs w:val="16"/>
-        </w:rPr>
-        <w:t>SuppressionMaxWindSpeed 40</w:t>
+      <w:proofErr w:type="spellStart"/>
+      <w:r>
+        <w:rPr>
+          <w:rFonts w:ascii="Courier New" w:hAnsi="Courier New" w:cs="Courier New"/>
+          <w:sz w:val="16"/>
+          <w:szCs w:val="16"/>
+        </w:rPr>
+        <w:t>SuppressionMaxWindSpeed</w:t>
+      </w:r>
+      <w:proofErr w:type="spellEnd"/>
+      <w:r>
+        <w:rPr>
+          <w:rFonts w:ascii="Courier New" w:hAnsi="Courier New" w:cs="Courier New"/>
+          <w:sz w:val="16"/>
+          <w:szCs w:val="16"/>
+        </w:rPr>
+        <w:t xml:space="preserve"> 40</w:t>
       </w:r>
     </w:p>
     <w:p>
@@ -12249,13 +13079,23 @@
           <w:szCs w:val="16"/>
         </w:rPr>
       </w:pPr>
-      <w:r>
-        <w:rPr>
-          <w:rFonts w:ascii="Courier New" w:hAnsi="Courier New" w:cs="Courier New"/>
-          <w:sz w:val="16"/>
-          <w:szCs w:val="16"/>
-        </w:rPr>
-        <w:t xml:space="preserve">SuppressionTable  </w:t>
+      <w:proofErr w:type="spellStart"/>
+      <w:r>
+        <w:rPr>
+          <w:rFonts w:ascii="Courier New" w:hAnsi="Courier New" w:cs="Courier New"/>
+          <w:sz w:val="16"/>
+          <w:szCs w:val="16"/>
+        </w:rPr>
+        <w:t>SuppressionTable</w:t>
+      </w:r>
+      <w:proofErr w:type="spellEnd"/>
+      <w:r>
+        <w:rPr>
+          <w:rFonts w:ascii="Courier New" w:hAnsi="Courier New" w:cs="Courier New"/>
+          <w:sz w:val="16"/>
+          <w:szCs w:val="16"/>
+        </w:rPr>
+        <w:t xml:space="preserve">  </w:t>
       </w:r>
     </w:p>
     <w:p>
@@ -12318,8 +13158,17 @@
           <w:szCs w:val="16"/>
         </w:rPr>
         <w:tab/>
+      </w:r>
+      <w:proofErr w:type="spellStart"/>
+      <w:r>
+        <w:rPr>
+          <w:rFonts w:ascii="Courier New" w:hAnsi="Courier New" w:cs="Courier New"/>
+          <w:sz w:val="16"/>
+          <w:szCs w:val="16"/>
+        </w:rPr>
         <w:t>Md</w:t>
       </w:r>
+      <w:proofErr w:type="spellEnd"/>
       <w:r>
         <w:rPr>
           <w:rFonts w:ascii="Courier New" w:hAnsi="Courier New" w:cs="Courier New"/>
@@ -12581,6 +13430,7 @@
           <w:szCs w:val="16"/>
         </w:rPr>
       </w:pPr>
+      <w:proofErr w:type="spellStart"/>
       <w:r>
         <w:rPr>
           <w:rFonts w:ascii="Courier New" w:hAnsi="Courier New" w:cs="Courier New"/>
@@ -12589,6 +13439,7 @@
         </w:rPr>
         <w:t>DeadWoodTable</w:t>
       </w:r>
+      <w:proofErr w:type="spellEnd"/>
     </w:p>
     <w:p>
       <w:pPr>
@@ -12600,13 +13451,24 @@
           <w:szCs w:val="16"/>
         </w:rPr>
       </w:pPr>
-      <w:r>
-        <w:rPr>
-          <w:rFonts w:ascii="Courier New" w:hAnsi="Courier New" w:cs="Courier New"/>
-          <w:sz w:val="16"/>
-          <w:szCs w:val="16"/>
-        </w:rPr>
-        <w:t>acersacc  2</w:t>
+      <w:proofErr w:type="spellStart"/>
+      <w:proofErr w:type="gramStart"/>
+      <w:r>
+        <w:rPr>
+          <w:rFonts w:ascii="Courier New" w:hAnsi="Courier New" w:cs="Courier New"/>
+          <w:sz w:val="16"/>
+          <w:szCs w:val="16"/>
+        </w:rPr>
+        <w:t>acersacc</w:t>
+      </w:r>
+      <w:proofErr w:type="spellEnd"/>
+      <w:r>
+        <w:rPr>
+          <w:rFonts w:ascii="Courier New" w:hAnsi="Courier New" w:cs="Courier New"/>
+          <w:sz w:val="16"/>
+          <w:szCs w:val="16"/>
+        </w:rPr>
+        <w:t xml:space="preserve">  2</w:t>
       </w:r>
       <w:r>
         <w:rPr>
@@ -12616,6 +13478,7 @@
         </w:rPr>
         <w:t>0</w:t>
       </w:r>
+      <w:proofErr w:type="gramEnd"/>
     </w:p>
     <w:p>
       <w:pPr>
@@ -12627,13 +13490,24 @@
           <w:szCs w:val="16"/>
         </w:rPr>
       </w:pPr>
-      <w:r>
-        <w:rPr>
-          <w:rFonts w:ascii="Courier New" w:hAnsi="Courier New" w:cs="Courier New"/>
-          <w:sz w:val="16"/>
-          <w:szCs w:val="16"/>
-        </w:rPr>
-        <w:t>pinustro  2</w:t>
+      <w:proofErr w:type="spellStart"/>
+      <w:proofErr w:type="gramStart"/>
+      <w:r>
+        <w:rPr>
+          <w:rFonts w:ascii="Courier New" w:hAnsi="Courier New" w:cs="Courier New"/>
+          <w:sz w:val="16"/>
+          <w:szCs w:val="16"/>
+        </w:rPr>
+        <w:t>pinustro</w:t>
+      </w:r>
+      <w:proofErr w:type="spellEnd"/>
+      <w:r>
+        <w:rPr>
+          <w:rFonts w:ascii="Courier New" w:hAnsi="Courier New" w:cs="Courier New"/>
+          <w:sz w:val="16"/>
+          <w:szCs w:val="16"/>
+        </w:rPr>
+        <w:t xml:space="preserve">  2</w:t>
       </w:r>
       <w:r>
         <w:rPr>
@@ -12643,6 +13517,7 @@
         </w:rPr>
         <w:t>0</w:t>
       </w:r>
+      <w:proofErr w:type="gramEnd"/>
     </w:p>
     <w:p>
       <w:pPr>
@@ -12690,7 +13565,61 @@
           <w:sz w:val="16"/>
           <w:szCs w:val="16"/>
         </w:rPr>
-        <w:t>&gt;&gt; Format = species [maxAge Pmortality] ... [repeating]  Any missing data is 0.0</w:t>
+        <w:t>&gt;&gt; Format = species [</w:t>
+      </w:r>
+      <w:proofErr w:type="spellStart"/>
+      <w:r>
+        <w:rPr>
+          <w:rFonts w:ascii="Courier New" w:hAnsi="Courier New" w:cs="Courier New"/>
+          <w:sz w:val="16"/>
+          <w:szCs w:val="16"/>
+        </w:rPr>
+        <w:t>maxAge</w:t>
+      </w:r>
+      <w:proofErr w:type="spellEnd"/>
+      <w:r>
+        <w:rPr>
+          <w:rFonts w:ascii="Courier New" w:hAnsi="Courier New" w:cs="Courier New"/>
+          <w:sz w:val="16"/>
+          <w:szCs w:val="16"/>
+        </w:rPr>
+        <w:t xml:space="preserve"> </w:t>
+      </w:r>
+      <w:proofErr w:type="spellStart"/>
+      <w:r>
+        <w:rPr>
+          <w:rFonts w:ascii="Courier New" w:hAnsi="Courier New" w:cs="Courier New"/>
+          <w:sz w:val="16"/>
+          <w:szCs w:val="16"/>
+        </w:rPr>
+        <w:t>Pmortality</w:t>
+      </w:r>
+      <w:proofErr w:type="spellEnd"/>
+      <w:r>
+        <w:rPr>
+          <w:rFonts w:ascii="Courier New" w:hAnsi="Courier New" w:cs="Courier New"/>
+          <w:sz w:val="16"/>
+          <w:szCs w:val="16"/>
+        </w:rPr>
+        <w:t>] ... [repeating</w:t>
+      </w:r>
+      <w:proofErr w:type="gramStart"/>
+      <w:r>
+        <w:rPr>
+          <w:rFonts w:ascii="Courier New" w:hAnsi="Courier New" w:cs="Courier New"/>
+          <w:sz w:val="16"/>
+          <w:szCs w:val="16"/>
+        </w:rPr>
+        <w:t>]  Any</w:t>
+      </w:r>
+      <w:proofErr w:type="gramEnd"/>
+      <w:r>
+        <w:rPr>
+          <w:rFonts w:ascii="Courier New" w:hAnsi="Courier New" w:cs="Courier New"/>
+          <w:sz w:val="16"/>
+          <w:szCs w:val="16"/>
+        </w:rPr>
+        <w:t xml:space="preserve"> missing data is 0.0</w:t>
       </w:r>
     </w:p>
     <w:p>
@@ -12703,13 +13632,25 @@
           <w:szCs w:val="16"/>
         </w:rPr>
       </w:pPr>
-      <w:r>
-        <w:rPr>
-          <w:rFonts w:ascii="Courier New" w:hAnsi="Courier New" w:cs="Courier New"/>
-          <w:sz w:val="16"/>
-          <w:szCs w:val="16"/>
-        </w:rPr>
-        <w:t xml:space="preserve">acersacc 0 50  0.9  </w:t>
+      <w:proofErr w:type="spellStart"/>
+      <w:proofErr w:type="gramStart"/>
+      <w:r>
+        <w:rPr>
+          <w:rFonts w:ascii="Courier New" w:hAnsi="Courier New" w:cs="Courier New"/>
+          <w:sz w:val="16"/>
+          <w:szCs w:val="16"/>
+        </w:rPr>
+        <w:t>acersacc</w:t>
+      </w:r>
+      <w:proofErr w:type="spellEnd"/>
+      <w:proofErr w:type="gramEnd"/>
+      <w:r>
+        <w:rPr>
+          <w:rFonts w:ascii="Courier New" w:hAnsi="Courier New" w:cs="Courier New"/>
+          <w:sz w:val="16"/>
+          <w:szCs w:val="16"/>
+        </w:rPr>
+        <w:t xml:space="preserve"> 0 50  0.9  </w:t>
       </w:r>
     </w:p>
     <w:p>
@@ -12722,13 +13663,25 @@
           <w:szCs w:val="16"/>
         </w:rPr>
       </w:pPr>
-      <w:r>
-        <w:rPr>
-          <w:rFonts w:ascii="Courier New" w:hAnsi="Courier New" w:cs="Courier New"/>
-          <w:sz w:val="16"/>
-          <w:szCs w:val="16"/>
-        </w:rPr>
-        <w:t>acersacc 51 100 0.5</w:t>
+      <w:proofErr w:type="spellStart"/>
+      <w:proofErr w:type="gramStart"/>
+      <w:r>
+        <w:rPr>
+          <w:rFonts w:ascii="Courier New" w:hAnsi="Courier New" w:cs="Courier New"/>
+          <w:sz w:val="16"/>
+          <w:szCs w:val="16"/>
+        </w:rPr>
+        <w:t>acersacc</w:t>
+      </w:r>
+      <w:proofErr w:type="spellEnd"/>
+      <w:proofErr w:type="gramEnd"/>
+      <w:r>
+        <w:rPr>
+          <w:rFonts w:ascii="Courier New" w:hAnsi="Courier New" w:cs="Courier New"/>
+          <w:sz w:val="16"/>
+          <w:szCs w:val="16"/>
+        </w:rPr>
+        <w:t xml:space="preserve"> 51 100 0.5</w:t>
       </w:r>
     </w:p>
     <w:p>
@@ -12777,7 +13730,61 @@
           <w:sz w:val="16"/>
           <w:szCs w:val="16"/>
         </w:rPr>
-        <w:t>&gt;&gt; Format = species [maxAge Pmortality] ... [repeating]  Any missing data is 0.0</w:t>
+        <w:t>&gt;&gt; Format = species [</w:t>
+      </w:r>
+      <w:proofErr w:type="spellStart"/>
+      <w:r>
+        <w:rPr>
+          <w:rFonts w:ascii="Courier New" w:hAnsi="Courier New" w:cs="Courier New"/>
+          <w:sz w:val="16"/>
+          <w:szCs w:val="16"/>
+        </w:rPr>
+        <w:t>maxAge</w:t>
+      </w:r>
+      <w:proofErr w:type="spellEnd"/>
+      <w:r>
+        <w:rPr>
+          <w:rFonts w:ascii="Courier New" w:hAnsi="Courier New" w:cs="Courier New"/>
+          <w:sz w:val="16"/>
+          <w:szCs w:val="16"/>
+        </w:rPr>
+        <w:t xml:space="preserve"> </w:t>
+      </w:r>
+      <w:proofErr w:type="spellStart"/>
+      <w:r>
+        <w:rPr>
+          <w:rFonts w:ascii="Courier New" w:hAnsi="Courier New" w:cs="Courier New"/>
+          <w:sz w:val="16"/>
+          <w:szCs w:val="16"/>
+        </w:rPr>
+        <w:t>Pmortality</w:t>
+      </w:r>
+      <w:proofErr w:type="spellEnd"/>
+      <w:r>
+        <w:rPr>
+          <w:rFonts w:ascii="Courier New" w:hAnsi="Courier New" w:cs="Courier New"/>
+          <w:sz w:val="16"/>
+          <w:szCs w:val="16"/>
+        </w:rPr>
+        <w:t>] ... [repeating</w:t>
+      </w:r>
+      <w:proofErr w:type="gramStart"/>
+      <w:r>
+        <w:rPr>
+          <w:rFonts w:ascii="Courier New" w:hAnsi="Courier New" w:cs="Courier New"/>
+          <w:sz w:val="16"/>
+          <w:szCs w:val="16"/>
+        </w:rPr>
+        <w:t>]  Any</w:t>
+      </w:r>
+      <w:proofErr w:type="gramEnd"/>
+      <w:r>
+        <w:rPr>
+          <w:rFonts w:ascii="Courier New" w:hAnsi="Courier New" w:cs="Courier New"/>
+          <w:sz w:val="16"/>
+          <w:szCs w:val="16"/>
+        </w:rPr>
+        <w:t xml:space="preserve"> missing data is 0.0</w:t>
       </w:r>
     </w:p>
     <w:p>
@@ -12790,13 +13797,25 @@
           <w:szCs w:val="16"/>
         </w:rPr>
       </w:pPr>
-      <w:r>
-        <w:rPr>
-          <w:rFonts w:ascii="Courier New" w:hAnsi="Courier New" w:cs="Courier New"/>
-          <w:sz w:val="16"/>
-          <w:szCs w:val="16"/>
-        </w:rPr>
-        <w:t xml:space="preserve">acersacc 0 50  0.9  </w:t>
+      <w:proofErr w:type="spellStart"/>
+      <w:proofErr w:type="gramStart"/>
+      <w:r>
+        <w:rPr>
+          <w:rFonts w:ascii="Courier New" w:hAnsi="Courier New" w:cs="Courier New"/>
+          <w:sz w:val="16"/>
+          <w:szCs w:val="16"/>
+        </w:rPr>
+        <w:t>acersacc</w:t>
+      </w:r>
+      <w:proofErr w:type="spellEnd"/>
+      <w:proofErr w:type="gramEnd"/>
+      <w:r>
+        <w:rPr>
+          <w:rFonts w:ascii="Courier New" w:hAnsi="Courier New" w:cs="Courier New"/>
+          <w:sz w:val="16"/>
+          <w:szCs w:val="16"/>
+        </w:rPr>
+        <w:t xml:space="preserve"> 0 50  0.9  </w:t>
       </w:r>
     </w:p>
     <w:p>
@@ -12809,13 +13828,25 @@
           <w:szCs w:val="16"/>
         </w:rPr>
       </w:pPr>
-      <w:r>
-        <w:rPr>
-          <w:rFonts w:ascii="Courier New" w:hAnsi="Courier New" w:cs="Courier New"/>
-          <w:sz w:val="16"/>
-          <w:szCs w:val="16"/>
-        </w:rPr>
-        <w:t>acersacc 51 100 0.5</w:t>
+      <w:proofErr w:type="spellStart"/>
+      <w:proofErr w:type="gramStart"/>
+      <w:r>
+        <w:rPr>
+          <w:rFonts w:ascii="Courier New" w:hAnsi="Courier New" w:cs="Courier New"/>
+          <w:sz w:val="16"/>
+          <w:szCs w:val="16"/>
+        </w:rPr>
+        <w:t>acersacc</w:t>
+      </w:r>
+      <w:proofErr w:type="spellEnd"/>
+      <w:proofErr w:type="gramEnd"/>
+      <w:r>
+        <w:rPr>
+          <w:rFonts w:ascii="Courier New" w:hAnsi="Courier New" w:cs="Courier New"/>
+          <w:sz w:val="16"/>
+          <w:szCs w:val="16"/>
+        </w:rPr>
+        <w:t xml:space="preserve"> 51 100 0.5</w:t>
       </w:r>
     </w:p>
     <w:p>
@@ -12864,7 +13895,61 @@
           <w:sz w:val="16"/>
           <w:szCs w:val="16"/>
         </w:rPr>
-        <w:t>&gt;&gt; Format = species [maxAge Pmortality] ... [repeating]  Any missing data is 0.0</w:t>
+        <w:t>&gt;&gt; Format = species [</w:t>
+      </w:r>
+      <w:proofErr w:type="spellStart"/>
+      <w:r>
+        <w:rPr>
+          <w:rFonts w:ascii="Courier New" w:hAnsi="Courier New" w:cs="Courier New"/>
+          <w:sz w:val="16"/>
+          <w:szCs w:val="16"/>
+        </w:rPr>
+        <w:t>maxAge</w:t>
+      </w:r>
+      <w:proofErr w:type="spellEnd"/>
+      <w:r>
+        <w:rPr>
+          <w:rFonts w:ascii="Courier New" w:hAnsi="Courier New" w:cs="Courier New"/>
+          <w:sz w:val="16"/>
+          <w:szCs w:val="16"/>
+        </w:rPr>
+        <w:t xml:space="preserve"> </w:t>
+      </w:r>
+      <w:proofErr w:type="spellStart"/>
+      <w:r>
+        <w:rPr>
+          <w:rFonts w:ascii="Courier New" w:hAnsi="Courier New" w:cs="Courier New"/>
+          <w:sz w:val="16"/>
+          <w:szCs w:val="16"/>
+        </w:rPr>
+        <w:t>Pmortality</w:t>
+      </w:r>
+      <w:proofErr w:type="spellEnd"/>
+      <w:r>
+        <w:rPr>
+          <w:rFonts w:ascii="Courier New" w:hAnsi="Courier New" w:cs="Courier New"/>
+          <w:sz w:val="16"/>
+          <w:szCs w:val="16"/>
+        </w:rPr>
+        <w:t>] ... [repeating</w:t>
+      </w:r>
+      <w:proofErr w:type="gramStart"/>
+      <w:r>
+        <w:rPr>
+          <w:rFonts w:ascii="Courier New" w:hAnsi="Courier New" w:cs="Courier New"/>
+          <w:sz w:val="16"/>
+          <w:szCs w:val="16"/>
+        </w:rPr>
+        <w:t>]  Any</w:t>
+      </w:r>
+      <w:proofErr w:type="gramEnd"/>
+      <w:r>
+        <w:rPr>
+          <w:rFonts w:ascii="Courier New" w:hAnsi="Courier New" w:cs="Courier New"/>
+          <w:sz w:val="16"/>
+          <w:szCs w:val="16"/>
+        </w:rPr>
+        <w:t xml:space="preserve"> missing data is 0.0</w:t>
       </w:r>
     </w:p>
     <w:p>
@@ -12877,13 +13962,25 @@
           <w:szCs w:val="16"/>
         </w:rPr>
       </w:pPr>
-      <w:r>
-        <w:rPr>
-          <w:rFonts w:ascii="Courier New" w:hAnsi="Courier New" w:cs="Courier New"/>
-          <w:sz w:val="16"/>
-          <w:szCs w:val="16"/>
-        </w:rPr>
-        <w:t xml:space="preserve">acersacc 0 50  0.9  </w:t>
+      <w:proofErr w:type="spellStart"/>
+      <w:proofErr w:type="gramStart"/>
+      <w:r>
+        <w:rPr>
+          <w:rFonts w:ascii="Courier New" w:hAnsi="Courier New" w:cs="Courier New"/>
+          <w:sz w:val="16"/>
+          <w:szCs w:val="16"/>
+        </w:rPr>
+        <w:t>acersacc</w:t>
+      </w:r>
+      <w:proofErr w:type="spellEnd"/>
+      <w:proofErr w:type="gramEnd"/>
+      <w:r>
+        <w:rPr>
+          <w:rFonts w:ascii="Courier New" w:hAnsi="Courier New" w:cs="Courier New"/>
+          <w:sz w:val="16"/>
+          <w:szCs w:val="16"/>
+        </w:rPr>
+        <w:t xml:space="preserve"> 0 50  0.9  </w:t>
       </w:r>
     </w:p>
     <w:p>
@@ -12897,13 +13994,25 @@
           <w:szCs w:val="16"/>
         </w:rPr>
       </w:pPr>
-      <w:r>
-        <w:rPr>
-          <w:rFonts w:ascii="Courier New" w:hAnsi="Courier New" w:cs="Courier New"/>
-          <w:sz w:val="16"/>
-          <w:szCs w:val="16"/>
-        </w:rPr>
-        <w:t>acersacc 51 100 0.5</w:t>
+      <w:proofErr w:type="spellStart"/>
+      <w:proofErr w:type="gramStart"/>
+      <w:r>
+        <w:rPr>
+          <w:rFonts w:ascii="Courier New" w:hAnsi="Courier New" w:cs="Courier New"/>
+          <w:sz w:val="16"/>
+          <w:szCs w:val="16"/>
+        </w:rPr>
+        <w:t>acersacc</w:t>
+      </w:r>
+      <w:proofErr w:type="spellEnd"/>
+      <w:proofErr w:type="gramEnd"/>
+      <w:r>
+        <w:rPr>
+          <w:rFonts w:ascii="Courier New" w:hAnsi="Courier New" w:cs="Courier New"/>
+          <w:sz w:val="16"/>
+          <w:szCs w:val="16"/>
+        </w:rPr>
+        <w:t xml:space="preserve"> 51 100 0.5</w:t>
       </w:r>
     </w:p>
     <w:sectPr>
@@ -12987,7 +14096,7 @@
         <w:rFonts w:ascii="Arial" w:hAnsi="Arial" w:cs="Arial"/>
         <w:noProof/>
       </w:rPr>
-      <w:t>7</w:t>
+      <w:t>18</w:t>
     </w:r>
     <w:r>
       <w:rPr>
@@ -13059,39 +14168,19 @@
         <w:tab w:val="right" w:pos="9000"/>
       </w:tabs>
     </w:pPr>
-    <w:r>
-      <w:fldChar w:fldCharType="begin"/>
-    </w:r>
-    <w:r>
-      <w:instrText xml:space="preserve"> TITLE   \* MERGEFORMAT </w:instrText>
-    </w:r>
-    <w:r>
-      <w:fldChar w:fldCharType="separate"/>
-    </w:r>
-    <w:r>
-      <w:t xml:space="preserve">LANDIS-II SCRPPLE Extension </w:t>
-    </w:r>
-    <w:r>
-      <w:fldChar w:fldCharType="end"/>
-    </w:r>
+    <w:fldSimple w:instr=" TITLE   \* MERGEFORMAT ">
+      <w:r>
+        <w:t xml:space="preserve">LANDIS-II SCRPPLE Extension </w:t>
+      </w:r>
+    </w:fldSimple>
     <w:r>
       <w:t>v</w:t>
     </w:r>
-    <w:r>
-      <w:fldChar w:fldCharType="begin"/>
-    </w:r>
-    <w:r>
-      <w:instrText xml:space="preserve"> DOCPROPERTY  Version  \* MERGEFORMAT </w:instrText>
-    </w:r>
-    <w:r>
-      <w:fldChar w:fldCharType="separate"/>
-    </w:r>
-    <w:r>
-      <w:t>2.3</w:t>
-    </w:r>
-    <w:r>
-      <w:fldChar w:fldCharType="end"/>
-    </w:r>
+    <w:fldSimple w:instr=" DOCPROPERTY  Version  \* MERGEFORMAT ">
+      <w:r>
+        <w:t>2.3</w:t>
+      </w:r>
+    </w:fldSimple>
     <w:r>
       <w:t>- User Guide</w:t>
     </w:r>
@@ -15506,7 +16595,7 @@
 </file>
 
 <file path=customXml/itemProps1.xml><?xml version="1.0" encoding="utf-8"?>
-<ds:datastoreItem xmlns:ds="http://schemas.openxmlformats.org/officeDocument/2006/customXml" ds:itemID="{9643E6FC-2B34-4971-8D9E-189A02DBF198}">
+<ds:datastoreItem xmlns:ds="http://schemas.openxmlformats.org/officeDocument/2006/customXml" ds:itemID="{F65566A0-00EB-4001-9D74-E7D0579FDF66}">
   <ds:schemaRefs>
     <ds:schemaRef ds:uri="http://schemas.openxmlformats.org/officeDocument/2006/bibliography"/>
   </ds:schemaRefs>

</xml_diff>

<commit_message>
Updated documentation issue #94.
</commit_message>
<xml_diff>
--- a/docs/LANDIS-II SCRAPPLE v2.3 User Guide.docx
+++ b/docs/LANDIS-II SCRAPPLE v2.3 User Guide.docx
@@ -19,11 +19,21 @@
       <w:r>
         <w:t>v</w:t>
       </w:r>
-      <w:fldSimple w:instr=" DOCPROPERTY  Version  \* MERGEFORMAT ">
-        <w:r>
-          <w:t>2.3</w:t>
-        </w:r>
-      </w:fldSimple>
+      <w:r>
+        <w:fldChar w:fldCharType="begin"/>
+      </w:r>
+      <w:r>
+        <w:instrText xml:space="preserve"> DOCPROPERTY  Version  \* MERGEFORMAT </w:instrText>
+      </w:r>
+      <w:r>
+        <w:fldChar w:fldCharType="separate"/>
+      </w:r>
+      <w:r>
+        <w:t>2.3</w:t>
+      </w:r>
+      <w:r>
+        <w:fldChar w:fldCharType="end"/>
+      </w:r>
       <w:r>
         <w:t xml:space="preserve">) </w:t>
       </w:r>
@@ -145,7 +155,7 @@
         <w:rPr>
           <w:noProof/>
         </w:rPr>
-        <w:t>June 13, 2019</w:t>
+        <w:t>February 22, 2020</w:t>
       </w:r>
       <w:r>
         <w:fldChar w:fldCharType="end"/>
@@ -7834,7 +7844,13 @@
         <w:t>ed</w:t>
       </w:r>
       <w:r>
-        <w:t xml:space="preserve"> a maximum area for the day.  Spread area is defined as the increase in day-to-day area of total fire perimeter. Maximum area is determined empirically:</w:t>
+        <w:t xml:space="preserve"> a maximum area for the day.  Spread area is defined as the increase in day-to-day area of total fire perimeter. Maximum area </w:t>
+      </w:r>
+      <w:r>
+        <w:t xml:space="preserve">(in hectares) </w:t>
+      </w:r>
+      <w:r>
+        <w:t>is determined empirically:</w:t>
       </w:r>
     </w:p>
     <w:p>
@@ -7843,7 +7859,13 @@
         <w:ind w:left="720"/>
       </w:pPr>
       <w:r>
-        <w:t>Maximum daily spread area = β0 + β1 * FWI + β2*</w:t>
+        <w:t xml:space="preserve">Maximum daily spread area </w:t>
+      </w:r>
+      <w:r>
+        <w:t xml:space="preserve">(ha) </w:t>
+      </w:r>
+      <w:r>
+        <w:t>= β0 + β1 * FWI + β2*</w:t>
       </w:r>
       <w:proofErr w:type="spellStart"/>
       <w:r>
@@ -8262,8 +8284,6 @@
       <w:r>
         <w:t>Various small bugs including Rx max size units (ha) and a bug if Rx Max Temp not indicated.</w:t>
       </w:r>
-      <w:bookmarkStart w:id="21" w:name="_GoBack"/>
-      <w:bookmarkEnd w:id="21"/>
     </w:p>
     <w:p>
       <w:pPr>
@@ -8288,12 +8308,12 @@
         <w:pStyle w:val="Heading3"/>
         <w:ind w:hanging="864"/>
       </w:pPr>
-      <w:bookmarkStart w:id="22" w:name="_Toc7611598"/>
+      <w:bookmarkStart w:id="21" w:name="_Toc7611598"/>
       <w:r>
         <w:lastRenderedPageBreak/>
         <w:t>Version 2.1.1 (March 2019)</w:t>
       </w:r>
-      <w:bookmarkEnd w:id="22"/>
+      <w:bookmarkEnd w:id="21"/>
     </w:p>
     <w:p>
       <w:pPr>
@@ -8308,11 +8328,11 @@
         <w:pStyle w:val="Heading2"/>
         <w:spacing w:after="120"/>
       </w:pPr>
-      <w:bookmarkStart w:id="23" w:name="_Toc7611599"/>
+      <w:bookmarkStart w:id="22" w:name="_Toc7611599"/>
       <w:r>
         <w:t>Source Code</w:t>
       </w:r>
-      <w:bookmarkEnd w:id="23"/>
+      <w:bookmarkEnd w:id="22"/>
     </w:p>
     <w:p>
       <w:pPr>
@@ -8327,12 +8347,12 @@
         <w:pStyle w:val="Heading2"/>
         <w:spacing w:after="120"/>
       </w:pPr>
-      <w:bookmarkStart w:id="24" w:name="_Toc7611600"/>
+      <w:bookmarkStart w:id="23" w:name="_Toc7611600"/>
       <w:r>
         <w:t>References</w:t>
       </w:r>
       <w:bookmarkEnd w:id="6"/>
-      <w:bookmarkEnd w:id="24"/>
+      <w:bookmarkEnd w:id="23"/>
     </w:p>
     <w:p>
       <w:pPr>
@@ -8533,13 +8553,13 @@
         <w:pStyle w:val="Heading2"/>
         <w:spacing w:after="120"/>
       </w:pPr>
-      <w:bookmarkStart w:id="25" w:name="_Toc136162628"/>
-      <w:bookmarkStart w:id="26" w:name="_Toc7611601"/>
+      <w:bookmarkStart w:id="24" w:name="_Toc136162628"/>
+      <w:bookmarkStart w:id="25" w:name="_Toc7611601"/>
       <w:r>
         <w:t>Acknowledgments</w:t>
       </w:r>
+      <w:bookmarkEnd w:id="24"/>
       <w:bookmarkEnd w:id="25"/>
-      <w:bookmarkEnd w:id="26"/>
     </w:p>
     <w:p>
       <w:pPr>
@@ -8554,16 +8574,16 @@
         <w:pStyle w:val="Heading1"/>
         <w:spacing w:after="120"/>
       </w:pPr>
-      <w:bookmarkStart w:id="27" w:name="_Toc102232959"/>
-      <w:bookmarkStart w:id="28" w:name="_Toc136162629"/>
-      <w:bookmarkStart w:id="29" w:name="_Toc7611602"/>
+      <w:bookmarkStart w:id="26" w:name="_Toc102232959"/>
+      <w:bookmarkStart w:id="27" w:name="_Toc136162629"/>
+      <w:bookmarkStart w:id="28" w:name="_Toc7611602"/>
       <w:r>
         <w:lastRenderedPageBreak/>
         <w:t>Parameter Input File</w:t>
       </w:r>
+      <w:bookmarkEnd w:id="26"/>
       <w:bookmarkEnd w:id="27"/>
       <w:bookmarkEnd w:id="28"/>
-      <w:bookmarkEnd w:id="29"/>
     </w:p>
     <w:p>
       <w:pPr>
@@ -8598,18 +8618,18 @@
         <w:pStyle w:val="Heading2"/>
         <w:spacing w:after="120"/>
       </w:pPr>
-      <w:bookmarkStart w:id="30" w:name="_Toc112235332"/>
-      <w:bookmarkStart w:id="31" w:name="_Toc133386213"/>
-      <w:bookmarkStart w:id="32" w:name="_Toc136162630"/>
-      <w:bookmarkStart w:id="33" w:name="_Toc7611603"/>
+      <w:bookmarkStart w:id="29" w:name="_Toc112235332"/>
+      <w:bookmarkStart w:id="30" w:name="_Toc133386213"/>
+      <w:bookmarkStart w:id="31" w:name="_Toc136162630"/>
+      <w:bookmarkStart w:id="32" w:name="_Toc7611603"/>
       <w:proofErr w:type="spellStart"/>
       <w:r>
         <w:t>LandisData</w:t>
       </w:r>
+      <w:bookmarkEnd w:id="29"/>
       <w:bookmarkEnd w:id="30"/>
       <w:bookmarkEnd w:id="31"/>
       <w:bookmarkEnd w:id="32"/>
-      <w:bookmarkEnd w:id="33"/>
       <w:proofErr w:type="spellEnd"/>
     </w:p>
     <w:p>
@@ -8652,43 +8672,104 @@
         <w:pStyle w:val="Heading2"/>
         <w:spacing w:after="120"/>
       </w:pPr>
-      <w:bookmarkStart w:id="34" w:name="_Toc112235333"/>
-      <w:bookmarkStart w:id="35" w:name="_Toc133386214"/>
-      <w:bookmarkStart w:id="36" w:name="_Toc136162631"/>
-      <w:bookmarkStart w:id="37" w:name="_Toc7611604"/>
+      <w:bookmarkStart w:id="33" w:name="_Toc112235333"/>
+      <w:bookmarkStart w:id="34" w:name="_Toc133386214"/>
+      <w:bookmarkStart w:id="35" w:name="_Toc136162631"/>
+      <w:bookmarkStart w:id="36" w:name="_Toc7611604"/>
       <w:proofErr w:type="spellStart"/>
       <w:r>
         <w:t>Timestep</w:t>
       </w:r>
+      <w:bookmarkEnd w:id="33"/>
       <w:bookmarkEnd w:id="34"/>
       <w:bookmarkEnd w:id="35"/>
       <w:bookmarkEnd w:id="36"/>
+      <w:proofErr w:type="spellEnd"/>
+      <w:r>
+        <w:t xml:space="preserve"> (Not functional)</w:t>
+      </w:r>
+    </w:p>
+    <w:p>
+      <w:pPr>
+        <w:pStyle w:val="textbody"/>
+      </w:pPr>
+      <w:r>
+        <w:t>Note: This parameter is not functional.  Because SCRPPLE requires daily data, it cannot produce an average fire regime for longer than annual time steps.  Therefore the default is 1.  Future versions will remove this parameter.</w:t>
+      </w:r>
+    </w:p>
+    <w:p>
+      <w:pPr>
+        <w:pStyle w:val="textbody"/>
+      </w:pPr>
+      <w:r>
+        <w:t>This parameter is the extension’s time</w:t>
+      </w:r>
+      <w:r>
+        <w:t xml:space="preserve"> </w:t>
+      </w:r>
+      <w:r>
+        <w:t>step.  Value: integer &gt; 0.  Units: years.</w:t>
+      </w:r>
+    </w:p>
+    <w:p>
+      <w:pPr>
+        <w:pStyle w:val="Heading2"/>
+        <w:spacing w:after="120"/>
+      </w:pPr>
+      <w:bookmarkStart w:id="37" w:name="_Toc7611605"/>
+      <w:bookmarkStart w:id="38" w:name="_Toc136162634"/>
+      <w:bookmarkStart w:id="39" w:name="_Ref272935309"/>
+      <w:proofErr w:type="spellStart"/>
+      <w:r>
+        <w:t>AccidentalIgnitionsMap</w:t>
+      </w:r>
       <w:bookmarkEnd w:id="37"/>
       <w:proofErr w:type="spellEnd"/>
-      <w:r>
-        <w:t xml:space="preserve"> (Not functional)</w:t>
-      </w:r>
-    </w:p>
-    <w:p>
-      <w:pPr>
-        <w:pStyle w:val="textbody"/>
-      </w:pPr>
-      <w:r>
-        <w:t>Note: This parameter is not functional.  Because SCRPPLE requires daily data, it cannot produce an average fire regime for longer than annual time steps.  Therefore the default is 1.  Future versions will remove this parameter.</w:t>
-      </w:r>
-    </w:p>
-    <w:p>
-      <w:pPr>
-        <w:pStyle w:val="textbody"/>
-      </w:pPr>
-      <w:r>
-        <w:t>This parameter is the extension’s time</w:t>
-      </w:r>
-      <w:r>
-        <w:t xml:space="preserve"> </w:t>
-      </w:r>
-      <w:r>
-        <w:t>step.  Value: integer &gt; 0.  Units: years.</w:t>
+    </w:p>
+    <w:p>
+      <w:pPr>
+        <w:pStyle w:val="textbody"/>
+      </w:pPr>
+      <w:r>
+        <w:t>This parameter specifies a raster map to represent where accidental ignition occur.  The map units are double (allowing for fractions).  Units are not specified</w:t>
+      </w:r>
+      <w:r>
+        <w:t>.  T</w:t>
+      </w:r>
+      <w:r>
+        <w:t xml:space="preserve">he </w:t>
+      </w:r>
+      <w:r>
+        <w:t xml:space="preserve">map </w:t>
+      </w:r>
+      <w:r>
+        <w:t xml:space="preserve">data weights the </w:t>
+      </w:r>
+      <w:r>
+        <w:t>location of accidental ignitions occurrence</w:t>
+      </w:r>
+      <w:r>
+        <w:t xml:space="preserve"> whereby the list of values are sorted with higher values more likely near the top; ignitions are sequentially drawn from this weighted, sorted list</w:t>
+      </w:r>
+      <w:r>
+        <w:t>.</w:t>
+      </w:r>
+      <w:r>
+        <w:t xml:space="preserve">  Values of 0.0 will not ignite.</w:t>
+      </w:r>
+    </w:p>
+    <w:p>
+      <w:pPr>
+        <w:pStyle w:val="textbody"/>
+      </w:pPr>
+      <w:r>
+        <w:rPr>
+          <w:b/>
+        </w:rPr>
+        <w:t>User Tip</w:t>
+      </w:r>
+      <w:r>
+        <w:t>:  If empirical ignition data exist, these can be used to create a continuous surface of probability of ignition per year.  If no such data exist, the map can have a single value and will therefore random locations will be selected.</w:t>
       </w:r>
     </w:p>
     <w:p>
@@ -8696,14 +8777,12 @@
         <w:pStyle w:val="Heading2"/>
         <w:spacing w:after="120"/>
       </w:pPr>
-      <w:bookmarkStart w:id="38" w:name="_Toc7611605"/>
-      <w:bookmarkStart w:id="39" w:name="_Toc136162634"/>
-      <w:bookmarkStart w:id="40" w:name="_Ref272935309"/>
+      <w:bookmarkStart w:id="40" w:name="_Toc7611606"/>
       <w:proofErr w:type="spellStart"/>
       <w:r>
-        <w:t>AccidentalIgnitionsMap</w:t>
-      </w:r>
-      <w:bookmarkEnd w:id="38"/>
+        <w:t>LightningIgnitionsMap</w:t>
+      </w:r>
+      <w:bookmarkEnd w:id="40"/>
       <w:proofErr w:type="spellEnd"/>
     </w:p>
     <w:p>
@@ -8711,45 +8790,13 @@
         <w:pStyle w:val="textbody"/>
       </w:pPr>
       <w:r>
-        <w:t>This parameter specifies a raster map to represent where accidental ignition occur.  The map units are double (allowing for fractions).  Units are not specified</w:t>
-      </w:r>
-      <w:r>
-        <w:t>.  T</w:t>
-      </w:r>
-      <w:r>
-        <w:t xml:space="preserve">he </w:t>
-      </w:r>
-      <w:r>
-        <w:t xml:space="preserve">map </w:t>
-      </w:r>
-      <w:r>
-        <w:t xml:space="preserve">data weights the </w:t>
-      </w:r>
-      <w:r>
-        <w:t>location of accidental ignitions occurrence</w:t>
-      </w:r>
-      <w:r>
-        <w:t xml:space="preserve"> whereby the list of values are sorted with higher values more likely near the top; ignitions are sequentially drawn from this weighted, sorted list</w:t>
-      </w:r>
-      <w:r>
-        <w:t>.</w:t>
+        <w:t xml:space="preserve">This parameter specifies a raster map to represent where lightning ignitions occur.  </w:t>
+      </w:r>
+      <w:r>
+        <w:t>The map units are double (allowing for fractions).  Units are not specified.  The map data weights the location of accidental ignitions occurrence whereby the list of values are sorted with higher values more likely near the top; ignitions are sequentially drawn from this weighted, sorted list.</w:t>
       </w:r>
       <w:r>
         <w:t xml:space="preserve">  Values of 0.0 will not ignite.</w:t>
-      </w:r>
-    </w:p>
-    <w:p>
-      <w:pPr>
-        <w:pStyle w:val="textbody"/>
-      </w:pPr>
-      <w:r>
-        <w:rPr>
-          <w:b/>
-        </w:rPr>
-        <w:t>User Tip</w:t>
-      </w:r>
-      <w:r>
-        <w:t>:  If empirical ignition data exist, these can be used to create a continuous surface of probability of ignition per year.  If no such data exist, the map can have a single value and will therefore random locations will be selected.</w:t>
       </w:r>
     </w:p>
     <w:p>
@@ -8757,10 +8804,13 @@
         <w:pStyle w:val="Heading2"/>
         <w:spacing w:after="120"/>
       </w:pPr>
-      <w:bookmarkStart w:id="41" w:name="_Toc7611606"/>
+      <w:bookmarkStart w:id="41" w:name="_Toc7611607"/>
+      <w:bookmarkStart w:id="42" w:name="_Toc136162636"/>
+      <w:bookmarkEnd w:id="38"/>
+      <w:bookmarkEnd w:id="39"/>
       <w:proofErr w:type="spellStart"/>
       <w:r>
-        <w:t>LightningIgnitionsMap</w:t>
+        <w:t>RxIgnitionsMap</w:t>
       </w:r>
       <w:bookmarkEnd w:id="41"/>
       <w:proofErr w:type="spellEnd"/>
@@ -8770,10 +8820,14 @@
         <w:pStyle w:val="textbody"/>
       </w:pPr>
       <w:r>
-        <w:t xml:space="preserve">This parameter specifies a raster map to represent where lightning ignitions occur.  </w:t>
-      </w:r>
-      <w:r>
-        <w:t>The map units are double (allowing for fractions).  Units are not specified.  The map data weights the location of accidental ignitions occurrence whereby the list of values are sorted with higher values more likely near the top; ignitions are sequentially drawn from this weighted, sorted list.</w:t>
+        <w:t xml:space="preserve">This parameter specifies a raster map to represent where prescribed fire occur.  </w:t>
+      </w:r>
+      <w:r>
+        <w:t xml:space="preserve">The map units are double (allowing for fractions).  Units are not specified.  The map data weights the location of accidental ignitions occurrence whereby the list of values are sorted with higher values more </w:t>
+      </w:r>
+      <w:r>
+        <w:lastRenderedPageBreak/>
+        <w:t>likely near the top; ignitions are sequentially drawn from this weighted, sorted list.</w:t>
       </w:r>
       <w:r>
         <w:t xml:space="preserve">  Values of 0.0 will not ignite.</w:t>
@@ -8784,33 +8838,207 @@
         <w:pStyle w:val="Heading2"/>
         <w:spacing w:after="120"/>
       </w:pPr>
-      <w:bookmarkStart w:id="42" w:name="_Toc7611607"/>
-      <w:bookmarkStart w:id="43" w:name="_Toc136162636"/>
-      <w:bookmarkEnd w:id="39"/>
-      <w:bookmarkEnd w:id="40"/>
+      <w:bookmarkStart w:id="43" w:name="_Toc7611608"/>
       <w:proofErr w:type="spellStart"/>
       <w:r>
-        <w:t>RxIgnitionsMap</w:t>
-      </w:r>
-      <w:bookmarkEnd w:id="42"/>
+        <w:t>DynamicRxIgnitionMaps</w:t>
+      </w:r>
       <w:proofErr w:type="spellEnd"/>
-    </w:p>
-    <w:p>
-      <w:pPr>
-        <w:pStyle w:val="textbody"/>
-      </w:pPr>
-      <w:r>
-        <w:t xml:space="preserve">This parameter specifies a raster map to represent where prescribed fire occur.  </w:t>
-      </w:r>
-      <w:r>
-        <w:t xml:space="preserve">The map units are double (allowing for fractions).  Units are not specified.  The map data weights the location of accidental ignitions occurrence whereby the list of values are sorted with higher values more </w:t>
-      </w:r>
-      <w:r>
-        <w:lastRenderedPageBreak/>
-        <w:t>likely near the top; ignitions are sequentially drawn from this weighted, sorted list.</w:t>
-      </w:r>
-      <w:r>
-        <w:t xml:space="preserve">  Values of 0.0 will not ignite.</w:t>
+      <w:r>
+        <w:t xml:space="preserve"> (Optional)</w:t>
+      </w:r>
+      <w:bookmarkEnd w:id="43"/>
+    </w:p>
+    <w:p>
+      <w:pPr>
+        <w:pStyle w:val="textbody"/>
+      </w:pPr>
+      <w:r>
+        <w:t xml:space="preserve">This </w:t>
+      </w:r>
+      <w:r>
+        <w:rPr>
+          <w:b/>
+        </w:rPr>
+        <w:t>optional table</w:t>
+      </w:r>
+      <w:r>
+        <w:t xml:space="preserve"> allows you to change prescribed fire ignition maps for any given year.  The table contains </w:t>
+      </w:r>
+      <w:r>
+        <w:rPr>
+          <w:b/>
+        </w:rPr>
+        <w:t>simulation year</w:t>
+      </w:r>
+      <w:r>
+        <w:t xml:space="preserve"> and </w:t>
+      </w:r>
+      <w:r>
+        <w:rPr>
+          <w:b/>
+        </w:rPr>
+        <w:t>map name</w:t>
+      </w:r>
+      <w:r>
+        <w:t>, each pair on a separate line.</w:t>
+      </w:r>
+    </w:p>
+    <w:p>
+      <w:pPr>
+        <w:pStyle w:val="textbody"/>
+        <w:rPr>
+          <w:rFonts w:ascii="Courier New" w:hAnsi="Courier New" w:cs="Courier New"/>
+          <w:sz w:val="20"/>
+          <w:szCs w:val="20"/>
+        </w:rPr>
+      </w:pPr>
+      <w:proofErr w:type="spellStart"/>
+      <w:r>
+        <w:rPr>
+          <w:rFonts w:ascii="Courier New" w:hAnsi="Courier New" w:cs="Courier New"/>
+          <w:sz w:val="20"/>
+          <w:szCs w:val="20"/>
+        </w:rPr>
+        <w:t>DynamicRxIgnitionMaps</w:t>
+      </w:r>
+      <w:proofErr w:type="spellEnd"/>
+      <w:r>
+        <w:rPr>
+          <w:rFonts w:ascii="Courier New" w:hAnsi="Courier New" w:cs="Courier New"/>
+          <w:sz w:val="20"/>
+          <w:szCs w:val="20"/>
+        </w:rPr>
+        <w:t xml:space="preserve"> &lt;&lt; Optional</w:t>
+      </w:r>
+    </w:p>
+    <w:p>
+      <w:pPr>
+        <w:pStyle w:val="textbody"/>
+        <w:rPr>
+          <w:rFonts w:ascii="Courier New" w:hAnsi="Courier New" w:cs="Courier New"/>
+          <w:sz w:val="20"/>
+          <w:szCs w:val="20"/>
+        </w:rPr>
+      </w:pPr>
+      <w:r>
+        <w:rPr>
+          <w:rFonts w:ascii="Courier New" w:hAnsi="Courier New" w:cs="Courier New"/>
+          <w:sz w:val="20"/>
+          <w:szCs w:val="20"/>
+        </w:rPr>
+        <w:t>3</w:t>
+      </w:r>
+      <w:r>
+        <w:rPr>
+          <w:rFonts w:ascii="Courier New" w:hAnsi="Courier New" w:cs="Courier New"/>
+          <w:sz w:val="20"/>
+          <w:szCs w:val="20"/>
+        </w:rPr>
+        <w:tab/>
+      </w:r>
+      <w:r>
+        <w:rPr>
+          <w:rFonts w:ascii="Courier New" w:hAnsi="Courier New" w:cs="Courier New"/>
+          <w:sz w:val="20"/>
+          <w:szCs w:val="20"/>
+        </w:rPr>
+        <w:tab/>
+        <w:t>RxIgnitions</w:t>
+      </w:r>
+      <w:r>
+        <w:rPr>
+          <w:rFonts w:ascii="Courier New" w:hAnsi="Courier New" w:cs="Courier New"/>
+          <w:sz w:val="20"/>
+          <w:szCs w:val="20"/>
+        </w:rPr>
+        <w:t xml:space="preserve">3.img </w:t>
+      </w:r>
+    </w:p>
+    <w:p>
+      <w:pPr>
+        <w:pStyle w:val="textbody"/>
+        <w:rPr>
+          <w:rFonts w:ascii="Courier New" w:hAnsi="Courier New" w:cs="Courier New"/>
+          <w:sz w:val="20"/>
+          <w:szCs w:val="20"/>
+        </w:rPr>
+      </w:pPr>
+      <w:r>
+        <w:rPr>
+          <w:rFonts w:ascii="Courier New" w:hAnsi="Courier New" w:cs="Courier New"/>
+          <w:sz w:val="20"/>
+          <w:szCs w:val="20"/>
+        </w:rPr>
+        <w:t>5</w:t>
+      </w:r>
+      <w:r>
+        <w:rPr>
+          <w:rFonts w:ascii="Courier New" w:hAnsi="Courier New" w:cs="Courier New"/>
+          <w:sz w:val="20"/>
+          <w:szCs w:val="20"/>
+        </w:rPr>
+        <w:tab/>
+      </w:r>
+      <w:r>
+        <w:rPr>
+          <w:rFonts w:ascii="Courier New" w:hAnsi="Courier New" w:cs="Courier New"/>
+          <w:sz w:val="20"/>
+          <w:szCs w:val="20"/>
+        </w:rPr>
+        <w:tab/>
+        <w:t>RxIgnitions5</w:t>
+      </w:r>
+      <w:r>
+        <w:rPr>
+          <w:rFonts w:ascii="Courier New" w:hAnsi="Courier New" w:cs="Courier New"/>
+          <w:sz w:val="20"/>
+          <w:szCs w:val="20"/>
+        </w:rPr>
+        <w:t xml:space="preserve">.img </w:t>
+      </w:r>
+    </w:p>
+    <w:p>
+      <w:pPr>
+        <w:pStyle w:val="textbody"/>
+        <w:rPr>
+          <w:rFonts w:ascii="Courier New" w:hAnsi="Courier New" w:cs="Courier New"/>
+          <w:sz w:val="20"/>
+          <w:szCs w:val="20"/>
+        </w:rPr>
+      </w:pPr>
+      <w:r>
+        <w:rPr>
+          <w:rFonts w:ascii="Courier New" w:hAnsi="Courier New" w:cs="Courier New"/>
+          <w:sz w:val="20"/>
+          <w:szCs w:val="20"/>
+        </w:rPr>
+        <w:t>13</w:t>
+      </w:r>
+      <w:r>
+        <w:rPr>
+          <w:rFonts w:ascii="Courier New" w:hAnsi="Courier New" w:cs="Courier New"/>
+          <w:sz w:val="20"/>
+          <w:szCs w:val="20"/>
+        </w:rPr>
+        <w:tab/>
+      </w:r>
+      <w:r>
+        <w:rPr>
+          <w:rFonts w:ascii="Courier New" w:hAnsi="Courier New" w:cs="Courier New"/>
+          <w:sz w:val="20"/>
+          <w:szCs w:val="20"/>
+        </w:rPr>
+        <w:tab/>
+        <w:t>RxIgnitions1</w:t>
+      </w:r>
+      <w:r>
+        <w:rPr>
+          <w:rFonts w:ascii="Courier New" w:hAnsi="Courier New" w:cs="Courier New"/>
+          <w:sz w:val="20"/>
+          <w:szCs w:val="20"/>
+        </w:rPr>
+        <w:t>3.img</w:t>
       </w:r>
     </w:p>
     <w:p>
@@ -8818,207 +9046,20 @@
         <w:pStyle w:val="Heading2"/>
         <w:spacing w:after="120"/>
       </w:pPr>
-      <w:bookmarkStart w:id="44" w:name="_Toc7611608"/>
+      <w:bookmarkStart w:id="44" w:name="_Toc7611609"/>
       <w:proofErr w:type="spellStart"/>
       <w:r>
-        <w:t>DynamicRxIgnitionMaps</w:t>
-      </w:r>
+        <w:t>AccidentalSuppressionMap</w:t>
+      </w:r>
+      <w:bookmarkEnd w:id="44"/>
       <w:proofErr w:type="spellEnd"/>
-      <w:r>
-        <w:t xml:space="preserve"> (Optional)</w:t>
-      </w:r>
-      <w:bookmarkEnd w:id="44"/>
-    </w:p>
-    <w:p>
-      <w:pPr>
-        <w:pStyle w:val="textbody"/>
-      </w:pPr>
-      <w:r>
-        <w:t xml:space="preserve">This </w:t>
-      </w:r>
-      <w:r>
-        <w:rPr>
-          <w:b/>
-        </w:rPr>
-        <w:t>optional table</w:t>
-      </w:r>
-      <w:r>
-        <w:t xml:space="preserve"> allows you to change prescribed fire ignition maps for any given year.  The table contains </w:t>
-      </w:r>
-      <w:r>
-        <w:rPr>
-          <w:b/>
-        </w:rPr>
-        <w:t>simulation year</w:t>
-      </w:r>
-      <w:r>
-        <w:t xml:space="preserve"> and </w:t>
-      </w:r>
-      <w:r>
-        <w:rPr>
-          <w:b/>
-        </w:rPr>
-        <w:t>map name</w:t>
-      </w:r>
-      <w:r>
-        <w:t>, each pair on a separate line.</w:t>
-      </w:r>
-    </w:p>
-    <w:p>
-      <w:pPr>
-        <w:pStyle w:val="textbody"/>
-        <w:rPr>
-          <w:rFonts w:ascii="Courier New" w:hAnsi="Courier New" w:cs="Courier New"/>
-          <w:sz w:val="20"/>
-          <w:szCs w:val="20"/>
-        </w:rPr>
-      </w:pPr>
-      <w:proofErr w:type="spellStart"/>
-      <w:r>
-        <w:rPr>
-          <w:rFonts w:ascii="Courier New" w:hAnsi="Courier New" w:cs="Courier New"/>
-          <w:sz w:val="20"/>
-          <w:szCs w:val="20"/>
-        </w:rPr>
-        <w:t>DynamicRxIgnitionMaps</w:t>
-      </w:r>
-      <w:proofErr w:type="spellEnd"/>
-      <w:r>
-        <w:rPr>
-          <w:rFonts w:ascii="Courier New" w:hAnsi="Courier New" w:cs="Courier New"/>
-          <w:sz w:val="20"/>
-          <w:szCs w:val="20"/>
-        </w:rPr>
-        <w:t xml:space="preserve"> &lt;&lt; Optional</w:t>
-      </w:r>
-    </w:p>
-    <w:p>
-      <w:pPr>
-        <w:pStyle w:val="textbody"/>
-        <w:rPr>
-          <w:rFonts w:ascii="Courier New" w:hAnsi="Courier New" w:cs="Courier New"/>
-          <w:sz w:val="20"/>
-          <w:szCs w:val="20"/>
-        </w:rPr>
-      </w:pPr>
-      <w:r>
-        <w:rPr>
-          <w:rFonts w:ascii="Courier New" w:hAnsi="Courier New" w:cs="Courier New"/>
-          <w:sz w:val="20"/>
-          <w:szCs w:val="20"/>
-        </w:rPr>
-        <w:t>3</w:t>
-      </w:r>
-      <w:r>
-        <w:rPr>
-          <w:rFonts w:ascii="Courier New" w:hAnsi="Courier New" w:cs="Courier New"/>
-          <w:sz w:val="20"/>
-          <w:szCs w:val="20"/>
-        </w:rPr>
-        <w:tab/>
-      </w:r>
-      <w:r>
-        <w:rPr>
-          <w:rFonts w:ascii="Courier New" w:hAnsi="Courier New" w:cs="Courier New"/>
-          <w:sz w:val="20"/>
-          <w:szCs w:val="20"/>
-        </w:rPr>
-        <w:tab/>
-        <w:t>RxIgnitions</w:t>
-      </w:r>
-      <w:r>
-        <w:rPr>
-          <w:rFonts w:ascii="Courier New" w:hAnsi="Courier New" w:cs="Courier New"/>
-          <w:sz w:val="20"/>
-          <w:szCs w:val="20"/>
-        </w:rPr>
-        <w:t xml:space="preserve">3.img </w:t>
-      </w:r>
-    </w:p>
-    <w:p>
-      <w:pPr>
-        <w:pStyle w:val="textbody"/>
-        <w:rPr>
-          <w:rFonts w:ascii="Courier New" w:hAnsi="Courier New" w:cs="Courier New"/>
-          <w:sz w:val="20"/>
-          <w:szCs w:val="20"/>
-        </w:rPr>
-      </w:pPr>
-      <w:r>
-        <w:rPr>
-          <w:rFonts w:ascii="Courier New" w:hAnsi="Courier New" w:cs="Courier New"/>
-          <w:sz w:val="20"/>
-          <w:szCs w:val="20"/>
-        </w:rPr>
-        <w:t>5</w:t>
-      </w:r>
-      <w:r>
-        <w:rPr>
-          <w:rFonts w:ascii="Courier New" w:hAnsi="Courier New" w:cs="Courier New"/>
-          <w:sz w:val="20"/>
-          <w:szCs w:val="20"/>
-        </w:rPr>
-        <w:tab/>
-      </w:r>
-      <w:r>
-        <w:rPr>
-          <w:rFonts w:ascii="Courier New" w:hAnsi="Courier New" w:cs="Courier New"/>
-          <w:sz w:val="20"/>
-          <w:szCs w:val="20"/>
-        </w:rPr>
-        <w:tab/>
-        <w:t>RxIgnitions5</w:t>
-      </w:r>
-      <w:r>
-        <w:rPr>
-          <w:rFonts w:ascii="Courier New" w:hAnsi="Courier New" w:cs="Courier New"/>
-          <w:sz w:val="20"/>
-          <w:szCs w:val="20"/>
-        </w:rPr>
-        <w:t xml:space="preserve">.img </w:t>
-      </w:r>
-    </w:p>
-    <w:p>
-      <w:pPr>
-        <w:pStyle w:val="textbody"/>
-        <w:rPr>
-          <w:rFonts w:ascii="Courier New" w:hAnsi="Courier New" w:cs="Courier New"/>
-          <w:sz w:val="20"/>
-          <w:szCs w:val="20"/>
-        </w:rPr>
-      </w:pPr>
-      <w:r>
-        <w:rPr>
-          <w:rFonts w:ascii="Courier New" w:hAnsi="Courier New" w:cs="Courier New"/>
-          <w:sz w:val="20"/>
-          <w:szCs w:val="20"/>
-        </w:rPr>
-        <w:t>13</w:t>
-      </w:r>
-      <w:r>
-        <w:rPr>
-          <w:rFonts w:ascii="Courier New" w:hAnsi="Courier New" w:cs="Courier New"/>
-          <w:sz w:val="20"/>
-          <w:szCs w:val="20"/>
-        </w:rPr>
-        <w:tab/>
-      </w:r>
-      <w:r>
-        <w:rPr>
-          <w:rFonts w:ascii="Courier New" w:hAnsi="Courier New" w:cs="Courier New"/>
-          <w:sz w:val="20"/>
-          <w:szCs w:val="20"/>
-        </w:rPr>
-        <w:tab/>
-        <w:t>RxIgnitions1</w:t>
-      </w:r>
-      <w:r>
-        <w:rPr>
-          <w:rFonts w:ascii="Courier New" w:hAnsi="Courier New" w:cs="Courier New"/>
-          <w:sz w:val="20"/>
-          <w:szCs w:val="20"/>
-        </w:rPr>
-        <w:t>3.img</w:t>
+    </w:p>
+    <w:p>
+      <w:pPr>
+        <w:pStyle w:val="textbody"/>
+      </w:pPr>
+      <w:r>
+        <w:t xml:space="preserve">This parameter specifies a raster map to represent where and how accidental fires are suppressed.  The map units are integers and should only include:  0, 1, 2, 3, indicating no suppression, light, moderate, and maximal suppression.  </w:t>
       </w:r>
     </w:p>
     <w:p>
@@ -9026,10 +9067,10 @@
         <w:pStyle w:val="Heading2"/>
         <w:spacing w:after="120"/>
       </w:pPr>
-      <w:bookmarkStart w:id="45" w:name="_Toc7611609"/>
+      <w:bookmarkStart w:id="45" w:name="_Toc7611610"/>
       <w:proofErr w:type="spellStart"/>
       <w:r>
-        <w:t>AccidentalSuppressionMap</w:t>
+        <w:t>LightningSuppressionMap</w:t>
       </w:r>
       <w:bookmarkEnd w:id="45"/>
       <w:proofErr w:type="spellEnd"/>
@@ -9039,7 +9080,7 @@
         <w:pStyle w:val="textbody"/>
       </w:pPr>
       <w:r>
-        <w:t xml:space="preserve">This parameter specifies a raster map to represent where and how accidental fires are suppressed.  The map units are integers and should only include:  0, 1, 2, 3, indicating no suppression, light, moderate, and maximal suppression.  </w:t>
+        <w:t xml:space="preserve">This parameter specifies a raster map to represent where and how lightning fires are suppressed.  The map units are integers and should only include:  0, 1, 2, 3, indicating no suppression, light, moderate, and maximal suppression.  </w:t>
       </w:r>
     </w:p>
     <w:p>
@@ -9047,10 +9088,10 @@
         <w:pStyle w:val="Heading2"/>
         <w:spacing w:after="120"/>
       </w:pPr>
-      <w:bookmarkStart w:id="46" w:name="_Toc7611610"/>
+      <w:bookmarkStart w:id="46" w:name="_Toc7611611"/>
       <w:proofErr w:type="spellStart"/>
       <w:r>
-        <w:t>LightningSuppressionMap</w:t>
+        <w:t>RxSuppressionMap</w:t>
       </w:r>
       <w:bookmarkEnd w:id="46"/>
       <w:proofErr w:type="spellEnd"/>
@@ -9060,7 +9101,7 @@
         <w:pStyle w:val="textbody"/>
       </w:pPr>
       <w:r>
-        <w:t xml:space="preserve">This parameter specifies a raster map to represent where and how lightning fires are suppressed.  The map units are integers and should only include:  0, 1, 2, 3, indicating no suppression, light, moderate, and maximal suppression.  </w:t>
+        <w:t xml:space="preserve">This parameter specifies a raster map to represent where and how prescribed fires are suppressed.  The map units are integers and should only include:  0, 1, 2, 3, indicating no suppression, light, moderate, and maximal suppression.  </w:t>
       </w:r>
     </w:p>
     <w:p>
@@ -9068,20 +9109,25 @@
         <w:pStyle w:val="Heading2"/>
         <w:spacing w:after="120"/>
       </w:pPr>
-      <w:bookmarkStart w:id="47" w:name="_Toc7611611"/>
+      <w:bookmarkStart w:id="47" w:name="_Toc7611612"/>
+      <w:bookmarkStart w:id="48" w:name="_Ref272935732"/>
       <w:proofErr w:type="spellStart"/>
       <w:r>
-        <w:t>RxSuppressionMap</w:t>
+        <w:t>GroundSlopeFile</w:t>
       </w:r>
       <w:bookmarkEnd w:id="47"/>
       <w:proofErr w:type="spellEnd"/>
-    </w:p>
-    <w:p>
-      <w:pPr>
-        <w:pStyle w:val="textbody"/>
-      </w:pPr>
-      <w:r>
-        <w:t xml:space="preserve">This parameter specifies a raster map to represent where and how prescribed fires are suppressed.  The map units are integers and should only include:  0, 1, 2, 3, indicating no suppression, light, moderate, and maximal suppression.  </w:t>
+      <w:r>
+        <w:t xml:space="preserve"> </w:t>
+      </w:r>
+      <w:bookmarkEnd w:id="48"/>
+    </w:p>
+    <w:p>
+      <w:pPr>
+        <w:pStyle w:val="textbody"/>
+      </w:pPr>
+      <w:r>
+        <w:t xml:space="preserve">This parameter specifies a raster map to represent percent ground slope.  The map should have integer values representing percent slope on the ground.  </w:t>
       </w:r>
     </w:p>
     <w:p>
@@ -9089,25 +9135,22 @@
         <w:pStyle w:val="Heading2"/>
         <w:spacing w:after="120"/>
       </w:pPr>
-      <w:bookmarkStart w:id="48" w:name="_Toc7611612"/>
-      <w:bookmarkStart w:id="49" w:name="_Ref272935732"/>
+      <w:bookmarkStart w:id="49" w:name="_Ref272935725"/>
+      <w:bookmarkStart w:id="50" w:name="_Toc7611613"/>
       <w:proofErr w:type="spellStart"/>
       <w:r>
-        <w:t>GroundSlopeFile</w:t>
-      </w:r>
-      <w:bookmarkEnd w:id="48"/>
+        <w:t>UphillSlopeAzimuthMap</w:t>
+      </w:r>
+      <w:bookmarkEnd w:id="49"/>
+      <w:bookmarkEnd w:id="50"/>
       <w:proofErr w:type="spellEnd"/>
-      <w:r>
-        <w:t xml:space="preserve"> </w:t>
-      </w:r>
-      <w:bookmarkEnd w:id="49"/>
-    </w:p>
-    <w:p>
-      <w:pPr>
-        <w:pStyle w:val="textbody"/>
-      </w:pPr>
-      <w:r>
-        <w:t xml:space="preserve">This parameter specifies a raster map to represent percent ground slope.  The map should have integer values representing percent slope on the ground.  </w:t>
+    </w:p>
+    <w:p>
+      <w:pPr>
+        <w:pStyle w:val="textbody"/>
+      </w:pPr>
+      <w:r>
+        <w:t xml:space="preserve">This parameter specifies a raster map to represent the direction of uphill slope.  Values in this map should be integers ranging from 0 to 360 degrees, specifying the direction upslope.  Note: this is the opposite of the way aspect is commonly defined.  </w:t>
       </w:r>
     </w:p>
     <w:p>
@@ -9115,22 +9158,25 @@
         <w:pStyle w:val="Heading2"/>
         <w:spacing w:after="120"/>
       </w:pPr>
-      <w:bookmarkStart w:id="50" w:name="_Ref272935725"/>
-      <w:bookmarkStart w:id="51" w:name="_Toc7611613"/>
-      <w:proofErr w:type="spellStart"/>
-      <w:r>
-        <w:t>UphillSlopeAzimuthMap</w:t>
-      </w:r>
-      <w:bookmarkEnd w:id="50"/>
+      <w:bookmarkStart w:id="51" w:name="_Toc7611614"/>
+      <w:r>
+        <w:lastRenderedPageBreak/>
+        <w:t>LightningIgnitionsB0</w:t>
+      </w:r>
       <w:bookmarkEnd w:id="51"/>
-      <w:proofErr w:type="spellEnd"/>
-    </w:p>
-    <w:p>
-      <w:pPr>
-        <w:pStyle w:val="textbody"/>
-      </w:pPr>
-      <w:r>
-        <w:t xml:space="preserve">This parameter specifies a raster map to represent the direction of uphill slope.  Values in this map should be integers ranging from 0 to 360 degrees, specifying the direction upslope.  Note: this is the opposite of the way aspect is commonly defined.  </w:t>
+    </w:p>
+    <w:p>
+      <w:pPr>
+        <w:pStyle w:val="textbody"/>
+      </w:pPr>
+      <w:r>
+        <w:t xml:space="preserve">The B0 parameter from equation 1 (Scheller et al. </w:t>
+      </w:r>
+      <w:r>
+        <w:t>2019</w:t>
+      </w:r>
+      <w:r>
+        <w:t>).  This value is empirically derived for lightning ignitions.</w:t>
       </w:r>
     </w:p>
     <w:p>
@@ -9138,10 +9184,9 @@
         <w:pStyle w:val="Heading2"/>
         <w:spacing w:after="120"/>
       </w:pPr>
-      <w:bookmarkStart w:id="52" w:name="_Toc7611614"/>
-      <w:r>
-        <w:lastRenderedPageBreak/>
-        <w:t>LightningIgnitionsB0</w:t>
+      <w:bookmarkStart w:id="52" w:name="_Toc7611615"/>
+      <w:r>
+        <w:t>LightningIgnitionsB1</w:t>
       </w:r>
       <w:bookmarkEnd w:id="52"/>
     </w:p>
@@ -9150,7 +9195,7 @@
         <w:pStyle w:val="textbody"/>
       </w:pPr>
       <w:r>
-        <w:t xml:space="preserve">The B0 parameter from equation 1 (Scheller et al. </w:t>
+        <w:t xml:space="preserve">The B1 parameter from equation 1 (Scheller et al. </w:t>
       </w:r>
       <w:r>
         <w:t>2019</w:t>
@@ -9164,9 +9209,9 @@
         <w:pStyle w:val="Heading2"/>
         <w:spacing w:after="120"/>
       </w:pPr>
-      <w:bookmarkStart w:id="53" w:name="_Toc7611615"/>
-      <w:r>
-        <w:t>LightningIgnitionsB1</w:t>
+      <w:bookmarkStart w:id="53" w:name="_Toc7611616"/>
+      <w:r>
+        <w:t>AccidentalIgnitionsB0</w:t>
       </w:r>
       <w:bookmarkEnd w:id="53"/>
     </w:p>
@@ -9175,13 +9220,13 @@
         <w:pStyle w:val="textbody"/>
       </w:pPr>
       <w:r>
-        <w:t xml:space="preserve">The B1 parameter from equation 1 (Scheller et al. </w:t>
+        <w:t xml:space="preserve">The B0 parameter from equation 1 (Scheller et al. </w:t>
       </w:r>
       <w:r>
         <w:t>2019</w:t>
       </w:r>
       <w:r>
-        <w:t>).  This value is empirically derived for lightning ignitions.</w:t>
+        <w:t>).  This value is empirically derived for accidental ignitions.</w:t>
       </w:r>
     </w:p>
     <w:p>
@@ -9189,9 +9234,9 @@
         <w:pStyle w:val="Heading2"/>
         <w:spacing w:after="120"/>
       </w:pPr>
-      <w:bookmarkStart w:id="54" w:name="_Toc7611616"/>
-      <w:r>
-        <w:t>AccidentalIgnitionsB0</w:t>
+      <w:bookmarkStart w:id="54" w:name="_Toc7611617"/>
+      <w:r>
+        <w:t>AccidentalIgnitionsB1</w:t>
       </w:r>
       <w:bookmarkEnd w:id="54"/>
     </w:p>
@@ -9200,7 +9245,7 @@
         <w:pStyle w:val="textbody"/>
       </w:pPr>
       <w:r>
-        <w:t xml:space="preserve">The B0 parameter from equation 1 (Scheller et al. </w:t>
+        <w:t xml:space="preserve">The B1 parameter from equation 1 (Scheller et al. </w:t>
       </w:r>
       <w:r>
         <w:t>2019</w:t>
@@ -9214,24 +9259,35 @@
         <w:pStyle w:val="Heading2"/>
         <w:spacing w:after="120"/>
       </w:pPr>
-      <w:bookmarkStart w:id="55" w:name="_Toc7611617"/>
-      <w:r>
-        <w:t>AccidentalIgnitionsB1</w:t>
+      <w:bookmarkStart w:id="55" w:name="_Toc7611618"/>
+      <w:proofErr w:type="spellStart"/>
+      <w:r>
+        <w:t>MaximumFineFuels</w:t>
       </w:r>
       <w:bookmarkEnd w:id="55"/>
-    </w:p>
-    <w:p>
-      <w:pPr>
-        <w:pStyle w:val="textbody"/>
-      </w:pPr>
-      <w:r>
-        <w:t xml:space="preserve">The B1 parameter from equation 1 (Scheller et al. </w:t>
-      </w:r>
-      <w:r>
-        <w:t>2019</w:t>
-      </w:r>
-      <w:r>
-        <w:t>).  This value is empirically derived for accidental ignitions.</w:t>
+      <w:proofErr w:type="spellEnd"/>
+    </w:p>
+    <w:p>
+      <w:pPr>
+        <w:pStyle w:val="textbody"/>
+      </w:pPr>
+      <w:r>
+        <w:t>The amount of fine fuels (g m</w:t>
+      </w:r>
+      <w:r>
+        <w:rPr>
+          <w:vertAlign w:val="superscript"/>
+        </w:rPr>
+        <w:t>-2</w:t>
+      </w:r>
+      <w:r>
+        <w:t xml:space="preserve">) used to rescale the fine fuel parameter in equations 3 and 6 of Scheller et al. (in prep.).  This parameter </w:t>
+      </w:r>
+      <w:r>
+        <w:t>can be</w:t>
+      </w:r>
+      <w:r>
+        <w:t xml:space="preserve"> estimated from ‘typical’ conditions not including prior large disturbance (e.g., fire or insect mortality) events.  Fine fuels are estimated from surficial organic matter.</w:t>
       </w:r>
     </w:p>
     <w:p>
@@ -9239,10 +9295,10 @@
         <w:pStyle w:val="Heading2"/>
         <w:spacing w:after="120"/>
       </w:pPr>
-      <w:bookmarkStart w:id="56" w:name="_Toc7611618"/>
+      <w:bookmarkStart w:id="56" w:name="_Toc7611619"/>
       <w:proofErr w:type="spellStart"/>
       <w:r>
-        <w:t>MaximumFineFuels</w:t>
+        <w:t>MaximumRxWindSpeed</w:t>
       </w:r>
       <w:bookmarkEnd w:id="56"/>
       <w:proofErr w:type="spellEnd"/>
@@ -9252,22 +9308,13 @@
         <w:pStyle w:val="textbody"/>
       </w:pPr>
       <w:r>
-        <w:t>The amount of fine fuels (g m</w:t>
-      </w:r>
-      <w:r>
-        <w:rPr>
-          <w:vertAlign w:val="superscript"/>
-        </w:rPr>
-        <w:t>-2</w:t>
-      </w:r>
-      <w:r>
-        <w:t xml:space="preserve">) used to rescale the fine fuel parameter in equations 3 and 6 of Scheller et al. (in prep.).  This parameter </w:t>
-      </w:r>
-      <w:r>
-        <w:t>can be</w:t>
-      </w:r>
-      <w:r>
-        <w:t xml:space="preserve"> estimated from ‘typical’ conditions not including prior large disturbance (e.g., fire or insect mortality) events.  Fine fuels are estimated from surficial organic matter.</w:t>
+        <w:t xml:space="preserve">The maximum wind speed under which prescribed fires will be </w:t>
+      </w:r>
+      <w:r>
+        <w:t xml:space="preserve">ignited </w:t>
+      </w:r>
+      <w:r>
+        <w:t>on the landscape.</w:t>
       </w:r>
     </w:p>
     <w:p>
@@ -9275,26 +9322,23 @@
         <w:pStyle w:val="Heading2"/>
         <w:spacing w:after="120"/>
       </w:pPr>
-      <w:bookmarkStart w:id="57" w:name="_Toc7611619"/>
+      <w:bookmarkStart w:id="57" w:name="_Toc7611620"/>
       <w:proofErr w:type="spellStart"/>
       <w:r>
-        <w:t>MaximumRxWindSpeed</w:t>
+        <w:t>MaximumRxFireWeatherIndex</w:t>
+      </w:r>
+      <w:proofErr w:type="spellEnd"/>
+      <w:r>
+        <w:t xml:space="preserve"> (Optional)</w:t>
       </w:r>
       <w:bookmarkEnd w:id="57"/>
-      <w:proofErr w:type="spellEnd"/>
-    </w:p>
-    <w:p>
-      <w:pPr>
-        <w:pStyle w:val="textbody"/>
-      </w:pPr>
-      <w:r>
-        <w:t xml:space="preserve">The maximum wind speed under which prescribed fires will be </w:t>
-      </w:r>
-      <w:r>
-        <w:t xml:space="preserve">ignited </w:t>
-      </w:r>
-      <w:r>
-        <w:t>on the landscape.</w:t>
+    </w:p>
+    <w:p>
+      <w:pPr>
+        <w:pStyle w:val="textbody"/>
+      </w:pPr>
+      <w:r>
+        <w:t>The maximum Fire Weather Index under which prescribed fires will be put on the landscape.</w:t>
       </w:r>
     </w:p>
     <w:p>
@@ -9302,10 +9346,10 @@
         <w:pStyle w:val="Heading2"/>
         <w:spacing w:after="120"/>
       </w:pPr>
-      <w:bookmarkStart w:id="58" w:name="_Toc7611620"/>
+      <w:bookmarkStart w:id="58" w:name="_Toc7611621"/>
       <w:proofErr w:type="spellStart"/>
       <w:r>
-        <w:t>MaximumRxFireWeatherIndex</w:t>
+        <w:t>MinimumRxFireWeatherIndex</w:t>
       </w:r>
       <w:proofErr w:type="spellEnd"/>
       <w:r>
@@ -9318,7 +9362,16 @@
         <w:pStyle w:val="textbody"/>
       </w:pPr>
       <w:r>
-        <w:t>The maximum Fire Weather Index under which prescribed fires will be put on the landscape.</w:t>
+        <w:t xml:space="preserve">The minimum Fire Weather Index under which prescribed fires will be put on the landscape.  Typically prescribed fires will </w:t>
+      </w:r>
+      <w:r>
+        <w:rPr>
+          <w:i/>
+        </w:rPr>
+        <w:t>not</w:t>
+      </w:r>
+      <w:r>
+        <w:t xml:space="preserve"> be attempted if fuels are too moist.</w:t>
       </w:r>
     </w:p>
     <w:p>
@@ -9326,32 +9379,27 @@
         <w:pStyle w:val="Heading2"/>
         <w:spacing w:after="120"/>
       </w:pPr>
-      <w:bookmarkStart w:id="59" w:name="_Toc7611621"/>
+      <w:bookmarkStart w:id="59" w:name="EcoTable"/>
+      <w:bookmarkStart w:id="60" w:name="_Toc7611622"/>
+      <w:bookmarkStart w:id="61" w:name="_Toc136162638"/>
+      <w:bookmarkEnd w:id="42"/>
+      <w:bookmarkEnd w:id="59"/>
       <w:proofErr w:type="spellStart"/>
       <w:r>
-        <w:t>MinimumRxFireWeatherIndex</w:t>
+        <w:t>MaximumRxTemperture</w:t>
       </w:r>
       <w:proofErr w:type="spellEnd"/>
       <w:r>
         <w:t xml:space="preserve"> (Optional)</w:t>
       </w:r>
-      <w:bookmarkEnd w:id="59"/>
-    </w:p>
-    <w:p>
-      <w:pPr>
-        <w:pStyle w:val="textbody"/>
-      </w:pPr>
-      <w:r>
-        <w:t xml:space="preserve">The minimum Fire Weather Index under which prescribed fires will be put on the landscape.  Typically prescribed fires will </w:t>
-      </w:r>
-      <w:r>
-        <w:rPr>
-          <w:i/>
-        </w:rPr>
-        <w:t>not</w:t>
-      </w:r>
-      <w:r>
-        <w:t xml:space="preserve"> be attempted if fuels are too moist.</w:t>
+      <w:bookmarkEnd w:id="60"/>
+    </w:p>
+    <w:p>
+      <w:pPr>
+        <w:pStyle w:val="textbody"/>
+      </w:pPr>
+      <w:r>
+        <w:t>The maximum temperature (Celsius) under which prescribed fires will occur.</w:t>
       </w:r>
     </w:p>
     <w:p>
@@ -9359,27 +9407,24 @@
         <w:pStyle w:val="Heading2"/>
         <w:spacing w:after="120"/>
       </w:pPr>
-      <w:bookmarkStart w:id="60" w:name="EcoTable"/>
-      <w:bookmarkStart w:id="61" w:name="_Toc7611622"/>
-      <w:bookmarkStart w:id="62" w:name="_Toc136162638"/>
-      <w:bookmarkEnd w:id="43"/>
-      <w:bookmarkEnd w:id="60"/>
+      <w:bookmarkStart w:id="62" w:name="_Toc7611623"/>
       <w:proofErr w:type="spellStart"/>
       <w:r>
-        <w:t>MaximumRxTemperture</w:t>
+        <w:lastRenderedPageBreak/>
+        <w:t>MinimumRxRelativeHumidity</w:t>
       </w:r>
       <w:proofErr w:type="spellEnd"/>
       <w:r>
         <w:t xml:space="preserve"> (Optional)</w:t>
       </w:r>
-      <w:bookmarkEnd w:id="61"/>
-    </w:p>
-    <w:p>
-      <w:pPr>
-        <w:pStyle w:val="textbody"/>
-      </w:pPr>
-      <w:r>
-        <w:t>The maximum temperature (Celsius) under which prescribed fires will occur.</w:t>
+      <w:bookmarkEnd w:id="62"/>
+    </w:p>
+    <w:p>
+      <w:pPr>
+        <w:pStyle w:val="textbody"/>
+      </w:pPr>
+      <w:r>
+        <w:t>The minimum relative humidity necessary for prescribed fires.  If the relative humidity is too low, prescribed fires are often avoided as it indicates very dry conditions.</w:t>
       </w:r>
     </w:p>
     <w:p>
@@ -9387,24 +9432,20 @@
         <w:pStyle w:val="Heading2"/>
         <w:spacing w:after="120"/>
       </w:pPr>
-      <w:bookmarkStart w:id="63" w:name="_Toc7611623"/>
+      <w:bookmarkStart w:id="63" w:name="_Toc7611624"/>
       <w:proofErr w:type="spellStart"/>
       <w:r>
-        <w:lastRenderedPageBreak/>
-        <w:t>MinimumRxRelativeHumidity</w:t>
-      </w:r>
+        <w:t>MaximumRXFireIntesnity</w:t>
+      </w:r>
+      <w:bookmarkEnd w:id="63"/>
       <w:proofErr w:type="spellEnd"/>
-      <w:r>
-        <w:t xml:space="preserve"> (Optional)</w:t>
-      </w:r>
-      <w:bookmarkEnd w:id="63"/>
-    </w:p>
-    <w:p>
-      <w:pPr>
-        <w:pStyle w:val="textbody"/>
-      </w:pPr>
-      <w:r>
-        <w:t>The minimum relative humidity necessary for prescribed fires.  If the relative humidity is too low, prescribed fires are often avoided as it indicates very dry conditions.</w:t>
+    </w:p>
+    <w:p>
+      <w:pPr>
+        <w:pStyle w:val="textbody"/>
+      </w:pPr>
+      <w:r>
+        <w:t>The maximum allowable fire intensity for prescribed fires. Prescribed fires will not exceed this intensity level.</w:t>
       </w:r>
     </w:p>
     <w:p>
@@ -9412,10 +9453,10 @@
         <w:pStyle w:val="Heading2"/>
         <w:spacing w:after="120"/>
       </w:pPr>
-      <w:bookmarkStart w:id="64" w:name="_Toc7611624"/>
+      <w:bookmarkStart w:id="64" w:name="_Toc7611625"/>
       <w:proofErr w:type="spellStart"/>
       <w:r>
-        <w:t>MaximumRXFireIntesnity</w:t>
+        <w:t>NumberRxAnnualFires</w:t>
       </w:r>
       <w:bookmarkEnd w:id="64"/>
       <w:proofErr w:type="spellEnd"/>
@@ -9425,7 +9466,7 @@
         <w:pStyle w:val="textbody"/>
       </w:pPr>
       <w:r>
-        <w:t>The maximum allowable fire intensity for prescribed fires. Prescribed fires will not exceed this intensity level.</w:t>
+        <w:t>The number of prescribed fires attempted per year.</w:t>
       </w:r>
     </w:p>
     <w:p>
@@ -9433,10 +9474,10 @@
         <w:pStyle w:val="Heading2"/>
         <w:spacing w:after="120"/>
       </w:pPr>
-      <w:bookmarkStart w:id="65" w:name="_Toc7611625"/>
+      <w:bookmarkStart w:id="65" w:name="_Toc7611626"/>
       <w:proofErr w:type="spellStart"/>
       <w:r>
-        <w:t>NumberRxAnnualFires</w:t>
+        <w:t>NumberRxDailyFires</w:t>
       </w:r>
       <w:bookmarkEnd w:id="65"/>
       <w:proofErr w:type="spellEnd"/>
@@ -9446,7 +9487,7 @@
         <w:pStyle w:val="textbody"/>
       </w:pPr>
       <w:r>
-        <w:t>The number of prescribed fires attempted per year.</w:t>
+        <w:t>The number of prescribed fires attempted per day.</w:t>
       </w:r>
     </w:p>
     <w:p>
@@ -9454,10 +9495,10 @@
         <w:pStyle w:val="Heading2"/>
         <w:spacing w:after="120"/>
       </w:pPr>
-      <w:bookmarkStart w:id="66" w:name="_Toc7611626"/>
+      <w:bookmarkStart w:id="66" w:name="_Toc7611627"/>
       <w:proofErr w:type="spellStart"/>
       <w:r>
-        <w:t>NumberRxDailyFires</w:t>
+        <w:t>FirstDayRxFires</w:t>
       </w:r>
       <w:bookmarkEnd w:id="66"/>
       <w:proofErr w:type="spellEnd"/>
@@ -9467,7 +9508,7 @@
         <w:pStyle w:val="textbody"/>
       </w:pPr>
       <w:r>
-        <w:t>The number of prescribed fires attempted per day.</w:t>
+        <w:t>The first Julian day in which a prescribed fire can begin.  This is important if fall burning is preferred over spring burning.</w:t>
       </w:r>
     </w:p>
     <w:p>
@@ -9475,10 +9516,10 @@
         <w:pStyle w:val="Heading2"/>
         <w:spacing w:after="120"/>
       </w:pPr>
-      <w:bookmarkStart w:id="67" w:name="_Toc7611627"/>
+      <w:bookmarkStart w:id="67" w:name="_Toc7611628"/>
       <w:proofErr w:type="spellStart"/>
       <w:r>
-        <w:t>FirstDayRxFires</w:t>
+        <w:t>LastDayRxFires</w:t>
       </w:r>
       <w:bookmarkEnd w:id="67"/>
       <w:proofErr w:type="spellEnd"/>
@@ -9488,7 +9529,7 @@
         <w:pStyle w:val="textbody"/>
       </w:pPr>
       <w:r>
-        <w:t>The first Julian day in which a prescribed fire can begin.  This is important if fall burning is preferred over spring burning.</w:t>
+        <w:t xml:space="preserve">The last Julian day in which a prescribed fire can begin.  </w:t>
       </w:r>
     </w:p>
     <w:p>
@@ -9496,10 +9537,10 @@
         <w:pStyle w:val="Heading2"/>
         <w:spacing w:after="120"/>
       </w:pPr>
-      <w:bookmarkStart w:id="68" w:name="_Toc7611628"/>
+      <w:bookmarkStart w:id="68" w:name="_Toc7611629"/>
       <w:proofErr w:type="spellStart"/>
       <w:r>
-        <w:t>LastDayRxFires</w:t>
+        <w:t>TargetRxSize</w:t>
       </w:r>
       <w:bookmarkEnd w:id="68"/>
       <w:proofErr w:type="spellEnd"/>
@@ -9509,7 +9550,7 @@
         <w:pStyle w:val="textbody"/>
       </w:pPr>
       <w:r>
-        <w:t xml:space="preserve">The last Julian day in which a prescribed fire can begin.  </w:t>
+        <w:t>The maximum size for a prescribed fire in hectares.</w:t>
       </w:r>
     </w:p>
     <w:p>
@@ -9517,20 +9558,51 @@
         <w:pStyle w:val="Heading2"/>
         <w:spacing w:after="120"/>
       </w:pPr>
-      <w:bookmarkStart w:id="69" w:name="_Toc7611629"/>
+      <w:bookmarkStart w:id="69" w:name="_Toc7611630"/>
       <w:proofErr w:type="spellStart"/>
       <w:r>
+        <w:t>RxZonesMap</w:t>
+      </w:r>
+      <w:proofErr w:type="spellEnd"/>
+      <w:r>
+        <w:t xml:space="preserve"> (Optional)</w:t>
+      </w:r>
+      <w:bookmarkEnd w:id="69"/>
+    </w:p>
+    <w:p>
+      <w:pPr>
+        <w:pStyle w:val="textbody"/>
+      </w:pPr>
+      <w:r>
+        <w:t xml:space="preserve">This </w:t>
+      </w:r>
+      <w:r>
+        <w:rPr>
+          <w:b/>
+        </w:rPr>
+        <w:t>optional map</w:t>
+      </w:r>
+      <w:r>
+        <w:t xml:space="preserve"> creates stands for prescribed fires. A prescribed fire will burn only within the zone (stand) within which it starts.  It will NOT burn into other zones.  The size remains limited by </w:t>
+      </w:r>
+      <w:proofErr w:type="spellStart"/>
+      <w:r>
+        <w:rPr>
+          <w:b/>
+        </w:rPr>
         <w:t>TargetRxSize</w:t>
       </w:r>
-      <w:bookmarkEnd w:id="69"/>
       <w:proofErr w:type="spellEnd"/>
-    </w:p>
-    <w:p>
-      <w:pPr>
-        <w:pStyle w:val="textbody"/>
-      </w:pPr>
-      <w:r>
-        <w:t>The maximum size for a prescribed fire in hectares.</w:t>
+      <w:r>
+        <w:t>.</w:t>
+      </w:r>
+    </w:p>
+    <w:p>
+      <w:pPr>
+        <w:pStyle w:val="textbody"/>
+      </w:pPr>
+      <w:r>
+        <w:t>This parameter specifies a raster map to represent stands.  The map units are integers.</w:t>
       </w:r>
     </w:p>
     <w:p>
@@ -9538,14 +9610,9 @@
         <w:pStyle w:val="Heading2"/>
         <w:spacing w:after="120"/>
       </w:pPr>
-      <w:bookmarkStart w:id="70" w:name="_Toc7611630"/>
-      <w:proofErr w:type="spellStart"/>
-      <w:r>
-        <w:t>RxZonesMap</w:t>
-      </w:r>
-      <w:proofErr w:type="spellEnd"/>
-      <w:r>
-        <w:t xml:space="preserve"> (Optional)</w:t>
+      <w:bookmarkStart w:id="70" w:name="_Toc7611631"/>
+      <w:r>
+        <w:t>MaximumSpreadAreaB0</w:t>
       </w:r>
       <w:bookmarkEnd w:id="70"/>
     </w:p>
@@ -9554,114 +9621,91 @@
         <w:pStyle w:val="textbody"/>
       </w:pPr>
       <w:r>
-        <w:t xml:space="preserve">This </w:t>
-      </w:r>
-      <w:r>
-        <w:rPr>
-          <w:b/>
-        </w:rPr>
-        <w:t>optional map</w:t>
-      </w:r>
-      <w:r>
-        <w:t xml:space="preserve"> creates stands for prescribed fires. A prescribed fire will burn only within the zone (stand) within which it starts.  It will NOT burn into other zones.  The size remains limited by </w:t>
-      </w:r>
-      <w:proofErr w:type="spellStart"/>
-      <w:r>
-        <w:rPr>
-          <w:b/>
-        </w:rPr>
-        <w:t>TargetRxSize</w:t>
-      </w:r>
-      <w:proofErr w:type="spellEnd"/>
-      <w:r>
-        <w:t>.</w:t>
-      </w:r>
-    </w:p>
-    <w:p>
-      <w:pPr>
-        <w:pStyle w:val="textbody"/>
-      </w:pPr>
-      <w:r>
-        <w:t>This parameter specifies a raster map to represent stands.  The map units are integers.</w:t>
-      </w:r>
-    </w:p>
-    <w:p>
-      <w:pPr>
-        <w:pStyle w:val="Heading2"/>
-        <w:spacing w:after="120"/>
-      </w:pPr>
-      <w:bookmarkStart w:id="71" w:name="_Toc7611631"/>
-      <w:r>
-        <w:t>MaximumSpreadAreaB0</w:t>
-      </w:r>
+        <w:t xml:space="preserve">The B0 </w:t>
+      </w:r>
+      <w:r>
+        <w:t xml:space="preserve">(intercept) </w:t>
+      </w:r>
+      <w:r>
+        <w:t xml:space="preserve">parameter from equation 4 (Scheller et al. </w:t>
+      </w:r>
+      <w:r>
+        <w:t>2019</w:t>
+      </w:r>
+      <w:r>
+        <w:t>).  This value is empirically derived from all fires in the landscape or region.</w:t>
+      </w:r>
+      <w:r>
+        <w:t xml:space="preserve"> </w:t>
+      </w:r>
+    </w:p>
+    <w:p>
+      <w:pPr>
+        <w:pStyle w:val="textbody"/>
+        <w:rPr>
+          <w:i/>
+        </w:rPr>
+      </w:pPr>
+      <w:r>
+        <w:rPr>
+          <w:i/>
+        </w:rPr>
+        <w:t>Note: Though empirically derived,</w:t>
+      </w:r>
+      <w:r>
+        <w:rPr>
+          <w:i/>
+        </w:rPr>
+        <w:t xml:space="preserve"> this parameter </w:t>
+      </w:r>
+      <w:proofErr w:type="gramStart"/>
+      <w:r>
+        <w:rPr>
+          <w:i/>
+        </w:rPr>
+        <w:t>can be</w:t>
+      </w:r>
+      <w:r>
+        <w:rPr>
+          <w:i/>
+        </w:rPr>
+        <w:t xml:space="preserve"> used</w:t>
+      </w:r>
+      <w:proofErr w:type="gramEnd"/>
+      <w:r>
+        <w:rPr>
+          <w:i/>
+        </w:rPr>
+        <w:t xml:space="preserve"> to match fire </w:t>
+      </w:r>
+      <w:r>
+        <w:rPr>
+          <w:i/>
+        </w:rPr>
+        <w:t>regime</w:t>
+      </w:r>
+      <w:r>
+        <w:rPr>
+          <w:i/>
+        </w:rPr>
+        <w:t xml:space="preserve"> calibration targets. </w:t>
+      </w:r>
+    </w:p>
+    <w:p>
+      <w:pPr>
+        <w:pStyle w:val="textbody"/>
+        <w:rPr>
+          <w:i/>
+        </w:rPr>
+      </w:pPr>
+      <w:r>
+        <w:rPr>
+          <w:i/>
+        </w:rPr>
+        <w:t>Note: Equation #4 calculates area in hectares.</w:t>
+      </w:r>
+      <w:bookmarkStart w:id="71" w:name="_GoBack"/>
       <w:bookmarkEnd w:id="71"/>
-    </w:p>
-    <w:p>
-      <w:pPr>
-        <w:pStyle w:val="textbody"/>
-      </w:pPr>
-      <w:r>
-        <w:t xml:space="preserve">The B0 </w:t>
-      </w:r>
-      <w:r>
-        <w:t xml:space="preserve">(intercept) </w:t>
-      </w:r>
-      <w:r>
-        <w:t xml:space="preserve">parameter from equation 4 (Scheller et al. </w:t>
-      </w:r>
-      <w:r>
-        <w:t>2019</w:t>
-      </w:r>
-      <w:r>
-        <w:t>).  This value is empirically derived from all fires in the landscape or region.</w:t>
-      </w:r>
-      <w:r>
-        <w:t xml:space="preserve"> </w:t>
-      </w:r>
-    </w:p>
-    <w:p>
-      <w:pPr>
-        <w:pStyle w:val="textbody"/>
-        <w:rPr>
-          <w:i/>
-        </w:rPr>
-      </w:pPr>
-      <w:r>
-        <w:rPr>
-          <w:i/>
-        </w:rPr>
-        <w:t>Note: Though empirically derived,</w:t>
-      </w:r>
-      <w:r>
-        <w:rPr>
-          <w:i/>
-        </w:rPr>
-        <w:t xml:space="preserve"> this parameter can be</w:t>
-      </w:r>
-      <w:r>
-        <w:rPr>
-          <w:i/>
-        </w:rPr>
-        <w:t xml:space="preserve"> used</w:t>
-      </w:r>
-      <w:r>
-        <w:rPr>
-          <w:i/>
-        </w:rPr>
-        <w:t xml:space="preserve"> to match fire </w:t>
-      </w:r>
-      <w:r>
-        <w:rPr>
-          <w:i/>
-        </w:rPr>
-        <w:t>regime</w:t>
-      </w:r>
-      <w:r>
-        <w:rPr>
-          <w:i/>
-        </w:rPr>
-        <w:t xml:space="preserve"> calibration targets. </w:t>
-      </w:r>
     </w:p>
     <w:p>
       <w:pPr>
@@ -10707,7 +10751,7 @@
       <w:bookmarkStart w:id="92" w:name="_Toc102232960"/>
       <w:bookmarkStart w:id="93" w:name="_Toc136162695"/>
       <w:bookmarkStart w:id="94" w:name="_Toc7611652"/>
-      <w:bookmarkEnd w:id="62"/>
+      <w:bookmarkEnd w:id="61"/>
       <w:r>
         <w:lastRenderedPageBreak/>
         <w:t>Output Files</w:t>
@@ -14168,19 +14212,39 @@
         <w:tab w:val="right" w:pos="9000"/>
       </w:tabs>
     </w:pPr>
-    <w:fldSimple w:instr=" TITLE   \* MERGEFORMAT ">
-      <w:r>
-        <w:t xml:space="preserve">LANDIS-II SCRPPLE Extension </w:t>
-      </w:r>
-    </w:fldSimple>
+    <w:r>
+      <w:fldChar w:fldCharType="begin"/>
+    </w:r>
+    <w:r>
+      <w:instrText xml:space="preserve"> TITLE   \* MERGEFORMAT </w:instrText>
+    </w:r>
+    <w:r>
+      <w:fldChar w:fldCharType="separate"/>
+    </w:r>
+    <w:r>
+      <w:t xml:space="preserve">LANDIS-II SCRPPLE Extension </w:t>
+    </w:r>
+    <w:r>
+      <w:fldChar w:fldCharType="end"/>
+    </w:r>
     <w:r>
       <w:t>v</w:t>
     </w:r>
-    <w:fldSimple w:instr=" DOCPROPERTY  Version  \* MERGEFORMAT ">
-      <w:r>
-        <w:t>2.3</w:t>
-      </w:r>
-    </w:fldSimple>
+    <w:r>
+      <w:fldChar w:fldCharType="begin"/>
+    </w:r>
+    <w:r>
+      <w:instrText xml:space="preserve"> DOCPROPERTY  Version  \* MERGEFORMAT </w:instrText>
+    </w:r>
+    <w:r>
+      <w:fldChar w:fldCharType="separate"/>
+    </w:r>
+    <w:r>
+      <w:t>2.3</w:t>
+    </w:r>
+    <w:r>
+      <w:fldChar w:fldCharType="end"/>
+    </w:r>
     <w:r>
       <w:t>- User Guide</w:t>
     </w:r>
@@ -16595,7 +16659,7 @@
 </file>
 
 <file path=customXml/itemProps1.xml><?xml version="1.0" encoding="utf-8"?>
-<ds:datastoreItem xmlns:ds="http://schemas.openxmlformats.org/officeDocument/2006/customXml" ds:itemID="{F65566A0-00EB-4001-9D74-E7D0579FDF66}">
+<ds:datastoreItem xmlns:ds="http://schemas.openxmlformats.org/officeDocument/2006/customXml" ds:itemID="{138C274B-4881-4EAB-B19C-E2608A094D6E}">
   <ds:schemaRefs>
     <ds:schemaRef ds:uri="http://schemas.openxmlformats.org/officeDocument/2006/bibliography"/>
   </ds:schemaRefs>

</xml_diff>